<commit_message>
FEBioChem: Updated user's manual.
git-svn-id: https://gforge.sci.utah.edu/svn/MRLProjects/Plugins/FEBioChem@13421 b505bdfe-9d5c-0410-8600-697d5fc8e487
</commit_message>
<xml_diff>
--- a/docs/FEBioChem User Manual.docx
+++ b/docs/FEBioChem User Manual.docx
@@ -58,12 +58,1331 @@
       </w:r>
     </w:p>
     <w:p>
+      <w:r>
+        <w:t>Version 1.0</w:t>
+      </w:r>
+    </w:p>
+    <w:p/>
+    <w:sdt>
+      <w:sdtPr>
+        <w:id w:val="-996809069"/>
+        <w:docPartObj>
+          <w:docPartGallery w:val="Table of Contents"/>
+          <w:docPartUnique/>
+        </w:docPartObj>
+      </w:sdtPr>
+      <w:sdtEndPr>
+        <w:rPr>
+          <w:rFonts w:ascii="Times New Roman" w:eastAsiaTheme="minorHAnsi" w:hAnsi="Times New Roman" w:cstheme="minorBidi"/>
+          <w:b/>
+          <w:bCs/>
+          <w:noProof/>
+          <w:color w:val="auto"/>
+          <w:sz w:val="22"/>
+          <w:szCs w:val="22"/>
+        </w:rPr>
+      </w:sdtEndPr>
+      <w:sdtContent>
+        <w:p>
+          <w:pPr>
+            <w:pStyle w:val="TOCHeading"/>
+          </w:pPr>
+          <w:r>
+            <w:t>Table of Contents</w:t>
+          </w:r>
+        </w:p>
+        <w:p>
+          <w:pPr>
+            <w:pStyle w:val="TOC1"/>
+            <w:tabs>
+              <w:tab w:val="left" w:pos="440"/>
+              <w:tab w:val="right" w:leader="dot" w:pos="9350"/>
+            </w:tabs>
+            <w:rPr>
+              <w:noProof/>
+            </w:rPr>
+          </w:pPr>
+          <w:r>
+            <w:rPr>
+              <w:b/>
+              <w:bCs/>
+              <w:noProof/>
+            </w:rPr>
+            <w:fldChar w:fldCharType="begin"/>
+          </w:r>
+          <w:r>
+            <w:rPr>
+              <w:b/>
+              <w:bCs/>
+              <w:noProof/>
+            </w:rPr>
+            <w:instrText xml:space="preserve"> TOC \o "1-3" \h \z \u </w:instrText>
+          </w:r>
+          <w:r>
+            <w:rPr>
+              <w:b/>
+              <w:bCs/>
+              <w:noProof/>
+            </w:rPr>
+            <w:fldChar w:fldCharType="separate"/>
+          </w:r>
+          <w:hyperlink w:anchor="_Toc522176509" w:history="1">
+            <w:r>
+              <w:rPr>
+                <w:rStyle w:val="Hyperlink"/>
+                <w:noProof/>
+              </w:rPr>
+              <w:t>1</w:t>
+            </w:r>
+            <w:r>
+              <w:rPr>
+                <w:noProof/>
+              </w:rPr>
+              <w:tab/>
+            </w:r>
+            <w:r>
+              <w:rPr>
+                <w:rStyle w:val="Hyperlink"/>
+                <w:noProof/>
+              </w:rPr>
+              <w:t>Introduction</w:t>
+            </w:r>
+            <w:r>
+              <w:rPr>
+                <w:noProof/>
+                <w:webHidden/>
+              </w:rPr>
+              <w:tab/>
+            </w:r>
+            <w:r>
+              <w:rPr>
+                <w:noProof/>
+                <w:webHidden/>
+              </w:rPr>
+              <w:fldChar w:fldCharType="begin"/>
+            </w:r>
+            <w:r>
+              <w:rPr>
+                <w:noProof/>
+                <w:webHidden/>
+              </w:rPr>
+              <w:instrText xml:space="preserve"> PAGEREF _Toc522176509 \h </w:instrText>
+            </w:r>
+            <w:r>
+              <w:rPr>
+                <w:noProof/>
+                <w:webHidden/>
+              </w:rPr>
+            </w:r>
+            <w:r>
+              <w:rPr>
+                <w:noProof/>
+                <w:webHidden/>
+              </w:rPr>
+              <w:fldChar w:fldCharType="separate"/>
+            </w:r>
+            <w:r>
+              <w:rPr>
+                <w:noProof/>
+                <w:webHidden/>
+              </w:rPr>
+              <w:t>1</w:t>
+            </w:r>
+            <w:r>
+              <w:rPr>
+                <w:noProof/>
+                <w:webHidden/>
+              </w:rPr>
+              <w:fldChar w:fldCharType="end"/>
+            </w:r>
+          </w:hyperlink>
+        </w:p>
+        <w:p>
+          <w:pPr>
+            <w:pStyle w:val="TOC2"/>
+            <w:tabs>
+              <w:tab w:val="left" w:pos="880"/>
+              <w:tab w:val="right" w:leader="dot" w:pos="9350"/>
+            </w:tabs>
+            <w:rPr>
+              <w:noProof/>
+            </w:rPr>
+          </w:pPr>
+          <w:hyperlink w:anchor="_Toc522176510" w:history="1">
+            <w:r>
+              <w:rPr>
+                <w:rStyle w:val="Hyperlink"/>
+                <w:noProof/>
+              </w:rPr>
+              <w:t>1.1</w:t>
+            </w:r>
+            <w:r>
+              <w:rPr>
+                <w:noProof/>
+              </w:rPr>
+              <w:tab/>
+            </w:r>
+            <w:r>
+              <w:rPr>
+                <w:rStyle w:val="Hyperlink"/>
+                <w:noProof/>
+              </w:rPr>
+              <w:t>Mixtures</w:t>
+            </w:r>
+            <w:r>
+              <w:rPr>
+                <w:noProof/>
+                <w:webHidden/>
+              </w:rPr>
+              <w:tab/>
+            </w:r>
+            <w:r>
+              <w:rPr>
+                <w:noProof/>
+                <w:webHidden/>
+              </w:rPr>
+              <w:fldChar w:fldCharType="begin"/>
+            </w:r>
+            <w:r>
+              <w:rPr>
+                <w:noProof/>
+                <w:webHidden/>
+              </w:rPr>
+              <w:instrText xml:space="preserve"> PAGEREF _Toc522176510 \h </w:instrText>
+            </w:r>
+            <w:r>
+              <w:rPr>
+                <w:noProof/>
+                <w:webHidden/>
+              </w:rPr>
+            </w:r>
+            <w:r>
+              <w:rPr>
+                <w:noProof/>
+                <w:webHidden/>
+              </w:rPr>
+              <w:fldChar w:fldCharType="separate"/>
+            </w:r>
+            <w:r>
+              <w:rPr>
+                <w:noProof/>
+                <w:webHidden/>
+              </w:rPr>
+              <w:t>2</w:t>
+            </w:r>
+            <w:r>
+              <w:rPr>
+                <w:noProof/>
+                <w:webHidden/>
+              </w:rPr>
+              <w:fldChar w:fldCharType="end"/>
+            </w:r>
+          </w:hyperlink>
+        </w:p>
+        <w:p>
+          <w:pPr>
+            <w:pStyle w:val="TOC1"/>
+            <w:tabs>
+              <w:tab w:val="left" w:pos="440"/>
+              <w:tab w:val="right" w:leader="dot" w:pos="9350"/>
+            </w:tabs>
+            <w:rPr>
+              <w:noProof/>
+            </w:rPr>
+          </w:pPr>
+          <w:hyperlink w:anchor="_Toc522176511" w:history="1">
+            <w:r>
+              <w:rPr>
+                <w:rStyle w:val="Hyperlink"/>
+                <w:noProof/>
+              </w:rPr>
+              <w:t>2</w:t>
+            </w:r>
+            <w:r>
+              <w:rPr>
+                <w:noProof/>
+              </w:rPr>
+              <w:tab/>
+            </w:r>
+            <w:r>
+              <w:rPr>
+                <w:rStyle w:val="Hyperlink"/>
+                <w:noProof/>
+              </w:rPr>
+              <w:t>Using the FEBioChem plugin</w:t>
+            </w:r>
+            <w:r>
+              <w:rPr>
+                <w:noProof/>
+                <w:webHidden/>
+              </w:rPr>
+              <w:tab/>
+            </w:r>
+            <w:r>
+              <w:rPr>
+                <w:noProof/>
+                <w:webHidden/>
+              </w:rPr>
+              <w:fldChar w:fldCharType="begin"/>
+            </w:r>
+            <w:r>
+              <w:rPr>
+                <w:noProof/>
+                <w:webHidden/>
+              </w:rPr>
+              <w:instrText xml:space="preserve"> PAGEREF _Toc522176511 \h </w:instrText>
+            </w:r>
+            <w:r>
+              <w:rPr>
+                <w:noProof/>
+                <w:webHidden/>
+              </w:rPr>
+            </w:r>
+            <w:r>
+              <w:rPr>
+                <w:noProof/>
+                <w:webHidden/>
+              </w:rPr>
+              <w:fldChar w:fldCharType="separate"/>
+            </w:r>
+            <w:r>
+              <w:rPr>
+                <w:noProof/>
+                <w:webHidden/>
+              </w:rPr>
+              <w:t>2</w:t>
+            </w:r>
+            <w:r>
+              <w:rPr>
+                <w:noProof/>
+                <w:webHidden/>
+              </w:rPr>
+              <w:fldChar w:fldCharType="end"/>
+            </w:r>
+          </w:hyperlink>
+        </w:p>
+        <w:p>
+          <w:pPr>
+            <w:pStyle w:val="TOC1"/>
+            <w:tabs>
+              <w:tab w:val="left" w:pos="440"/>
+              <w:tab w:val="right" w:leader="dot" w:pos="9350"/>
+            </w:tabs>
+            <w:rPr>
+              <w:noProof/>
+            </w:rPr>
+          </w:pPr>
+          <w:hyperlink w:anchor="_Toc522176512" w:history="1">
+            <w:r>
+              <w:rPr>
+                <w:rStyle w:val="Hyperlink"/>
+                <w:noProof/>
+              </w:rPr>
+              <w:t>3</w:t>
+            </w:r>
+            <w:r>
+              <w:rPr>
+                <w:noProof/>
+              </w:rPr>
+              <w:tab/>
+            </w:r>
+            <w:r>
+              <w:rPr>
+                <w:rStyle w:val="Hyperlink"/>
+                <w:noProof/>
+              </w:rPr>
+              <w:t>Defining a FEBioChem model</w:t>
+            </w:r>
+            <w:r>
+              <w:rPr>
+                <w:noProof/>
+                <w:webHidden/>
+              </w:rPr>
+              <w:tab/>
+            </w:r>
+            <w:r>
+              <w:rPr>
+                <w:noProof/>
+                <w:webHidden/>
+              </w:rPr>
+              <w:fldChar w:fldCharType="begin"/>
+            </w:r>
+            <w:r>
+              <w:rPr>
+                <w:noProof/>
+                <w:webHidden/>
+              </w:rPr>
+              <w:instrText xml:space="preserve"> PAGEREF _Toc522176512 \h </w:instrText>
+            </w:r>
+            <w:r>
+              <w:rPr>
+                <w:noProof/>
+                <w:webHidden/>
+              </w:rPr>
+            </w:r>
+            <w:r>
+              <w:rPr>
+                <w:noProof/>
+                <w:webHidden/>
+              </w:rPr>
+              <w:fldChar w:fldCharType="separate"/>
+            </w:r>
+            <w:r>
+              <w:rPr>
+                <w:noProof/>
+                <w:webHidden/>
+              </w:rPr>
+              <w:t>3</w:t>
+            </w:r>
+            <w:r>
+              <w:rPr>
+                <w:noProof/>
+                <w:webHidden/>
+              </w:rPr>
+              <w:fldChar w:fldCharType="end"/>
+            </w:r>
+          </w:hyperlink>
+        </w:p>
+        <w:p>
+          <w:pPr>
+            <w:pStyle w:val="TOC2"/>
+            <w:tabs>
+              <w:tab w:val="left" w:pos="880"/>
+              <w:tab w:val="right" w:leader="dot" w:pos="9350"/>
+            </w:tabs>
+            <w:rPr>
+              <w:noProof/>
+            </w:rPr>
+          </w:pPr>
+          <w:hyperlink w:anchor="_Toc522176513" w:history="1">
+            <w:r>
+              <w:rPr>
+                <w:rStyle w:val="Hyperlink"/>
+                <w:noProof/>
+              </w:rPr>
+              <w:t>3.1</w:t>
+            </w:r>
+            <w:r>
+              <w:rPr>
+                <w:noProof/>
+              </w:rPr>
+              <w:tab/>
+            </w:r>
+            <w:r>
+              <w:rPr>
+                <w:rStyle w:val="Hyperlink"/>
+                <w:noProof/>
+              </w:rPr>
+              <w:t>Module</w:t>
+            </w:r>
+            <w:r>
+              <w:rPr>
+                <w:noProof/>
+                <w:webHidden/>
+              </w:rPr>
+              <w:tab/>
+            </w:r>
+            <w:r>
+              <w:rPr>
+                <w:noProof/>
+                <w:webHidden/>
+              </w:rPr>
+              <w:fldChar w:fldCharType="begin"/>
+            </w:r>
+            <w:r>
+              <w:rPr>
+                <w:noProof/>
+                <w:webHidden/>
+              </w:rPr>
+              <w:instrText xml:space="preserve"> PAGEREF _Toc522176513 \h </w:instrText>
+            </w:r>
+            <w:r>
+              <w:rPr>
+                <w:noProof/>
+                <w:webHidden/>
+              </w:rPr>
+            </w:r>
+            <w:r>
+              <w:rPr>
+                <w:noProof/>
+                <w:webHidden/>
+              </w:rPr>
+              <w:fldChar w:fldCharType="separate"/>
+            </w:r>
+            <w:r>
+              <w:rPr>
+                <w:noProof/>
+                <w:webHidden/>
+              </w:rPr>
+              <w:t>3</w:t>
+            </w:r>
+            <w:r>
+              <w:rPr>
+                <w:noProof/>
+                <w:webHidden/>
+              </w:rPr>
+              <w:fldChar w:fldCharType="end"/>
+            </w:r>
+          </w:hyperlink>
+        </w:p>
+        <w:p>
+          <w:pPr>
+            <w:pStyle w:val="TOC2"/>
+            <w:tabs>
+              <w:tab w:val="left" w:pos="880"/>
+              <w:tab w:val="right" w:leader="dot" w:pos="9350"/>
+            </w:tabs>
+            <w:rPr>
+              <w:noProof/>
+            </w:rPr>
+          </w:pPr>
+          <w:hyperlink w:anchor="_Toc522176514" w:history="1">
+            <w:r>
+              <w:rPr>
+                <w:rStyle w:val="Hyperlink"/>
+                <w:noProof/>
+              </w:rPr>
+              <w:t>3.2</w:t>
+            </w:r>
+            <w:r>
+              <w:rPr>
+                <w:noProof/>
+              </w:rPr>
+              <w:tab/>
+            </w:r>
+            <w:r>
+              <w:rPr>
+                <w:rStyle w:val="Hyperlink"/>
+                <w:noProof/>
+              </w:rPr>
+              <w:t>Globals</w:t>
+            </w:r>
+            <w:r>
+              <w:rPr>
+                <w:noProof/>
+                <w:webHidden/>
+              </w:rPr>
+              <w:tab/>
+            </w:r>
+            <w:r>
+              <w:rPr>
+                <w:noProof/>
+                <w:webHidden/>
+              </w:rPr>
+              <w:fldChar w:fldCharType="begin"/>
+            </w:r>
+            <w:r>
+              <w:rPr>
+                <w:noProof/>
+                <w:webHidden/>
+              </w:rPr>
+              <w:instrText xml:space="preserve"> PAGEREF _Toc522176514 \h </w:instrText>
+            </w:r>
+            <w:r>
+              <w:rPr>
+                <w:noProof/>
+                <w:webHidden/>
+              </w:rPr>
+            </w:r>
+            <w:r>
+              <w:rPr>
+                <w:noProof/>
+                <w:webHidden/>
+              </w:rPr>
+              <w:fldChar w:fldCharType="separate"/>
+            </w:r>
+            <w:r>
+              <w:rPr>
+                <w:noProof/>
+                <w:webHidden/>
+              </w:rPr>
+              <w:t>3</w:t>
+            </w:r>
+            <w:r>
+              <w:rPr>
+                <w:noProof/>
+                <w:webHidden/>
+              </w:rPr>
+              <w:fldChar w:fldCharType="end"/>
+            </w:r>
+          </w:hyperlink>
+        </w:p>
+        <w:p>
+          <w:pPr>
+            <w:pStyle w:val="TOC2"/>
+            <w:tabs>
+              <w:tab w:val="left" w:pos="880"/>
+              <w:tab w:val="right" w:leader="dot" w:pos="9350"/>
+            </w:tabs>
+            <w:rPr>
+              <w:noProof/>
+            </w:rPr>
+          </w:pPr>
+          <w:hyperlink w:anchor="_Toc522176515" w:history="1">
+            <w:r>
+              <w:rPr>
+                <w:rStyle w:val="Hyperlink"/>
+                <w:noProof/>
+              </w:rPr>
+              <w:t>3.3</w:t>
+            </w:r>
+            <w:r>
+              <w:rPr>
+                <w:noProof/>
+              </w:rPr>
+              <w:tab/>
+            </w:r>
+            <w:r>
+              <w:rPr>
+                <w:rStyle w:val="Hyperlink"/>
+                <w:noProof/>
+              </w:rPr>
+              <w:t>Material</w:t>
+            </w:r>
+            <w:r>
+              <w:rPr>
+                <w:noProof/>
+                <w:webHidden/>
+              </w:rPr>
+              <w:tab/>
+            </w:r>
+            <w:r>
+              <w:rPr>
+                <w:noProof/>
+                <w:webHidden/>
+              </w:rPr>
+              <w:fldChar w:fldCharType="begin"/>
+            </w:r>
+            <w:r>
+              <w:rPr>
+                <w:noProof/>
+                <w:webHidden/>
+              </w:rPr>
+              <w:instrText xml:space="preserve"> PAGEREF _Toc522176515 \h </w:instrText>
+            </w:r>
+            <w:r>
+              <w:rPr>
+                <w:noProof/>
+                <w:webHidden/>
+              </w:rPr>
+            </w:r>
+            <w:r>
+              <w:rPr>
+                <w:noProof/>
+                <w:webHidden/>
+              </w:rPr>
+              <w:fldChar w:fldCharType="separate"/>
+            </w:r>
+            <w:r>
+              <w:rPr>
+                <w:noProof/>
+                <w:webHidden/>
+              </w:rPr>
+              <w:t>3</w:t>
+            </w:r>
+            <w:r>
+              <w:rPr>
+                <w:noProof/>
+                <w:webHidden/>
+              </w:rPr>
+              <w:fldChar w:fldCharType="end"/>
+            </w:r>
+          </w:hyperlink>
+        </w:p>
+        <w:p>
+          <w:pPr>
+            <w:pStyle w:val="TOC3"/>
+            <w:tabs>
+              <w:tab w:val="left" w:pos="1320"/>
+              <w:tab w:val="right" w:leader="dot" w:pos="9350"/>
+            </w:tabs>
+            <w:rPr>
+              <w:noProof/>
+            </w:rPr>
+          </w:pPr>
+          <w:hyperlink w:anchor="_Toc522176516" w:history="1">
+            <w:r>
+              <w:rPr>
+                <w:rStyle w:val="Hyperlink"/>
+                <w:noProof/>
+              </w:rPr>
+              <w:t>3.3.1</w:t>
+            </w:r>
+            <w:r>
+              <w:rPr>
+                <w:noProof/>
+              </w:rPr>
+              <w:tab/>
+            </w:r>
+            <w:r>
+              <w:rPr>
+                <w:rStyle w:val="Hyperlink"/>
+                <w:noProof/>
+              </w:rPr>
+              <w:t>species property</w:t>
+            </w:r>
+            <w:r>
+              <w:rPr>
+                <w:noProof/>
+                <w:webHidden/>
+              </w:rPr>
+              <w:tab/>
+            </w:r>
+            <w:r>
+              <w:rPr>
+                <w:noProof/>
+                <w:webHidden/>
+              </w:rPr>
+              <w:fldChar w:fldCharType="begin"/>
+            </w:r>
+            <w:r>
+              <w:rPr>
+                <w:noProof/>
+                <w:webHidden/>
+              </w:rPr>
+              <w:instrText xml:space="preserve"> PAGEREF _Toc522176516 \h </w:instrText>
+            </w:r>
+            <w:r>
+              <w:rPr>
+                <w:noProof/>
+                <w:webHidden/>
+              </w:rPr>
+            </w:r>
+            <w:r>
+              <w:rPr>
+                <w:noProof/>
+                <w:webHidden/>
+              </w:rPr>
+              <w:fldChar w:fldCharType="separate"/>
+            </w:r>
+            <w:r>
+              <w:rPr>
+                <w:noProof/>
+                <w:webHidden/>
+              </w:rPr>
+              <w:t>4</w:t>
+            </w:r>
+            <w:r>
+              <w:rPr>
+                <w:noProof/>
+                <w:webHidden/>
+              </w:rPr>
+              <w:fldChar w:fldCharType="end"/>
+            </w:r>
+          </w:hyperlink>
+        </w:p>
+        <w:p>
+          <w:pPr>
+            <w:pStyle w:val="TOC3"/>
+            <w:tabs>
+              <w:tab w:val="left" w:pos="1320"/>
+              <w:tab w:val="right" w:leader="dot" w:pos="9350"/>
+            </w:tabs>
+            <w:rPr>
+              <w:noProof/>
+            </w:rPr>
+          </w:pPr>
+          <w:hyperlink w:anchor="_Toc522176517" w:history="1">
+            <w:r>
+              <w:rPr>
+                <w:rStyle w:val="Hyperlink"/>
+                <w:noProof/>
+              </w:rPr>
+              <w:t>3.3.2</w:t>
+            </w:r>
+            <w:r>
+              <w:rPr>
+                <w:noProof/>
+              </w:rPr>
+              <w:tab/>
+            </w:r>
+            <w:r>
+              <w:rPr>
+                <w:rStyle w:val="Hyperlink"/>
+                <w:noProof/>
+              </w:rPr>
+              <w:t>solid_bound_species property</w:t>
+            </w:r>
+            <w:r>
+              <w:rPr>
+                <w:noProof/>
+                <w:webHidden/>
+              </w:rPr>
+              <w:tab/>
+            </w:r>
+            <w:r>
+              <w:rPr>
+                <w:noProof/>
+                <w:webHidden/>
+              </w:rPr>
+              <w:fldChar w:fldCharType="begin"/>
+            </w:r>
+            <w:r>
+              <w:rPr>
+                <w:noProof/>
+                <w:webHidden/>
+              </w:rPr>
+              <w:instrText xml:space="preserve"> PAGEREF _Toc522176517 \h </w:instrText>
+            </w:r>
+            <w:r>
+              <w:rPr>
+                <w:noProof/>
+                <w:webHidden/>
+              </w:rPr>
+            </w:r>
+            <w:r>
+              <w:rPr>
+                <w:noProof/>
+                <w:webHidden/>
+              </w:rPr>
+              <w:fldChar w:fldCharType="separate"/>
+            </w:r>
+            <w:r>
+              <w:rPr>
+                <w:noProof/>
+                <w:webHidden/>
+              </w:rPr>
+              <w:t>4</w:t>
+            </w:r>
+            <w:r>
+              <w:rPr>
+                <w:noProof/>
+                <w:webHidden/>
+              </w:rPr>
+              <w:fldChar w:fldCharType="end"/>
+            </w:r>
+          </w:hyperlink>
+        </w:p>
+        <w:p>
+          <w:pPr>
+            <w:pStyle w:val="TOC3"/>
+            <w:tabs>
+              <w:tab w:val="left" w:pos="1320"/>
+              <w:tab w:val="right" w:leader="dot" w:pos="9350"/>
+            </w:tabs>
+            <w:rPr>
+              <w:noProof/>
+            </w:rPr>
+          </w:pPr>
+          <w:hyperlink w:anchor="_Toc522176518" w:history="1">
+            <w:r>
+              <w:rPr>
+                <w:rStyle w:val="Hyperlink"/>
+                <w:noProof/>
+              </w:rPr>
+              <w:t>3.3.3</w:t>
+            </w:r>
+            <w:r>
+              <w:rPr>
+                <w:noProof/>
+              </w:rPr>
+              <w:tab/>
+            </w:r>
+            <w:r>
+              <w:rPr>
+                <w:rStyle w:val="Hyperlink"/>
+                <w:noProof/>
+              </w:rPr>
+              <w:t>reaction property</w:t>
+            </w:r>
+            <w:r>
+              <w:rPr>
+                <w:noProof/>
+                <w:webHidden/>
+              </w:rPr>
+              <w:tab/>
+            </w:r>
+            <w:r>
+              <w:rPr>
+                <w:noProof/>
+                <w:webHidden/>
+              </w:rPr>
+              <w:fldChar w:fldCharType="begin"/>
+            </w:r>
+            <w:r>
+              <w:rPr>
+                <w:noProof/>
+                <w:webHidden/>
+              </w:rPr>
+              <w:instrText xml:space="preserve"> PAGEREF _Toc522176518 \h </w:instrText>
+            </w:r>
+            <w:r>
+              <w:rPr>
+                <w:noProof/>
+                <w:webHidden/>
+              </w:rPr>
+            </w:r>
+            <w:r>
+              <w:rPr>
+                <w:noProof/>
+                <w:webHidden/>
+              </w:rPr>
+              <w:fldChar w:fldCharType="separate"/>
+            </w:r>
+            <w:r>
+              <w:rPr>
+                <w:noProof/>
+                <w:webHidden/>
+              </w:rPr>
+              <w:t>4</w:t>
+            </w:r>
+            <w:r>
+              <w:rPr>
+                <w:noProof/>
+                <w:webHidden/>
+              </w:rPr>
+              <w:fldChar w:fldCharType="end"/>
+            </w:r>
+          </w:hyperlink>
+        </w:p>
+        <w:p>
+          <w:pPr>
+            <w:pStyle w:val="TOC2"/>
+            <w:tabs>
+              <w:tab w:val="left" w:pos="880"/>
+              <w:tab w:val="right" w:leader="dot" w:pos="9350"/>
+            </w:tabs>
+            <w:rPr>
+              <w:noProof/>
+            </w:rPr>
+          </w:pPr>
+          <w:hyperlink w:anchor="_Toc522176519" w:history="1">
+            <w:r>
+              <w:rPr>
+                <w:rStyle w:val="Hyperlink"/>
+                <w:noProof/>
+              </w:rPr>
+              <w:t>3.4</w:t>
+            </w:r>
+            <w:r>
+              <w:rPr>
+                <w:noProof/>
+              </w:rPr>
+              <w:tab/>
+            </w:r>
+            <w:r>
+              <w:rPr>
+                <w:rStyle w:val="Hyperlink"/>
+                <w:noProof/>
+              </w:rPr>
+              <w:t>Initial Values</w:t>
+            </w:r>
+            <w:r>
+              <w:rPr>
+                <w:noProof/>
+                <w:webHidden/>
+              </w:rPr>
+              <w:tab/>
+            </w:r>
+            <w:r>
+              <w:rPr>
+                <w:noProof/>
+                <w:webHidden/>
+              </w:rPr>
+              <w:fldChar w:fldCharType="begin"/>
+            </w:r>
+            <w:r>
+              <w:rPr>
+                <w:noProof/>
+                <w:webHidden/>
+              </w:rPr>
+              <w:instrText xml:space="preserve"> PAGEREF _Toc522176519 \h </w:instrText>
+            </w:r>
+            <w:r>
+              <w:rPr>
+                <w:noProof/>
+                <w:webHidden/>
+              </w:rPr>
+            </w:r>
+            <w:r>
+              <w:rPr>
+                <w:noProof/>
+                <w:webHidden/>
+              </w:rPr>
+              <w:fldChar w:fldCharType="separate"/>
+            </w:r>
+            <w:r>
+              <w:rPr>
+                <w:noProof/>
+                <w:webHidden/>
+              </w:rPr>
+              <w:t>5</w:t>
+            </w:r>
+            <w:r>
+              <w:rPr>
+                <w:noProof/>
+                <w:webHidden/>
+              </w:rPr>
+              <w:fldChar w:fldCharType="end"/>
+            </w:r>
+          </w:hyperlink>
+        </w:p>
+        <w:p>
+          <w:pPr>
+            <w:pStyle w:val="TOC2"/>
+            <w:tabs>
+              <w:tab w:val="left" w:pos="880"/>
+              <w:tab w:val="right" w:leader="dot" w:pos="9350"/>
+            </w:tabs>
+            <w:rPr>
+              <w:noProof/>
+            </w:rPr>
+          </w:pPr>
+          <w:hyperlink w:anchor="_Toc522176520" w:history="1">
+            <w:r>
+              <w:rPr>
+                <w:rStyle w:val="Hyperlink"/>
+                <w:noProof/>
+              </w:rPr>
+              <w:t>3.5</w:t>
+            </w:r>
+            <w:r>
+              <w:rPr>
+                <w:noProof/>
+              </w:rPr>
+              <w:tab/>
+            </w:r>
+            <w:r>
+              <w:rPr>
+                <w:rStyle w:val="Hyperlink"/>
+                <w:noProof/>
+              </w:rPr>
+              <w:t>Boundary Conditions</w:t>
+            </w:r>
+            <w:r>
+              <w:rPr>
+                <w:noProof/>
+                <w:webHidden/>
+              </w:rPr>
+              <w:tab/>
+            </w:r>
+            <w:r>
+              <w:rPr>
+                <w:noProof/>
+                <w:webHidden/>
+              </w:rPr>
+              <w:fldChar w:fldCharType="begin"/>
+            </w:r>
+            <w:r>
+              <w:rPr>
+                <w:noProof/>
+                <w:webHidden/>
+              </w:rPr>
+              <w:instrText xml:space="preserve"> PAGEREF _Toc522176520 \h </w:instrText>
+            </w:r>
+            <w:r>
+              <w:rPr>
+                <w:noProof/>
+                <w:webHidden/>
+              </w:rPr>
+            </w:r>
+            <w:r>
+              <w:rPr>
+                <w:noProof/>
+                <w:webHidden/>
+              </w:rPr>
+              <w:fldChar w:fldCharType="separate"/>
+            </w:r>
+            <w:r>
+              <w:rPr>
+                <w:noProof/>
+                <w:webHidden/>
+              </w:rPr>
+              <w:t>5</w:t>
+            </w:r>
+            <w:r>
+              <w:rPr>
+                <w:noProof/>
+                <w:webHidden/>
+              </w:rPr>
+              <w:fldChar w:fldCharType="end"/>
+            </w:r>
+          </w:hyperlink>
+        </w:p>
+        <w:p>
+          <w:pPr>
+            <w:pStyle w:val="TOC2"/>
+            <w:tabs>
+              <w:tab w:val="left" w:pos="880"/>
+              <w:tab w:val="right" w:leader="dot" w:pos="9350"/>
+            </w:tabs>
+            <w:rPr>
+              <w:noProof/>
+            </w:rPr>
+          </w:pPr>
+          <w:hyperlink w:anchor="_Toc522176521" w:history="1">
+            <w:r>
+              <w:rPr>
+                <w:rStyle w:val="Hyperlink"/>
+                <w:noProof/>
+              </w:rPr>
+              <w:t>3.6</w:t>
+            </w:r>
+            <w:r>
+              <w:rPr>
+                <w:noProof/>
+              </w:rPr>
+              <w:tab/>
+            </w:r>
+            <w:r>
+              <w:rPr>
+                <w:rStyle w:val="Hyperlink"/>
+                <w:noProof/>
+              </w:rPr>
+              <w:t>Prescribing a concentration flux</w:t>
+            </w:r>
+            <w:r>
+              <w:rPr>
+                <w:noProof/>
+                <w:webHidden/>
+              </w:rPr>
+              <w:tab/>
+            </w:r>
+            <w:r>
+              <w:rPr>
+                <w:noProof/>
+                <w:webHidden/>
+              </w:rPr>
+              <w:fldChar w:fldCharType="begin"/>
+            </w:r>
+            <w:r>
+              <w:rPr>
+                <w:noProof/>
+                <w:webHidden/>
+              </w:rPr>
+              <w:instrText xml:space="preserve"> PAGEREF _Toc522176521 \h </w:instrText>
+            </w:r>
+            <w:r>
+              <w:rPr>
+                <w:noProof/>
+                <w:webHidden/>
+              </w:rPr>
+            </w:r>
+            <w:r>
+              <w:rPr>
+                <w:noProof/>
+                <w:webHidden/>
+              </w:rPr>
+              <w:fldChar w:fldCharType="separate"/>
+            </w:r>
+            <w:r>
+              <w:rPr>
+                <w:noProof/>
+                <w:webHidden/>
+              </w:rPr>
+              <w:t>5</w:t>
+            </w:r>
+            <w:r>
+              <w:rPr>
+                <w:noProof/>
+                <w:webHidden/>
+              </w:rPr>
+              <w:fldChar w:fldCharType="end"/>
+            </w:r>
+          </w:hyperlink>
+        </w:p>
+        <w:p>
+          <w:pPr>
+            <w:pStyle w:val="TOC2"/>
+            <w:tabs>
+              <w:tab w:val="left" w:pos="880"/>
+              <w:tab w:val="right" w:leader="dot" w:pos="9350"/>
+            </w:tabs>
+            <w:rPr>
+              <w:noProof/>
+            </w:rPr>
+          </w:pPr>
+          <w:hyperlink w:anchor="_Toc522176522" w:history="1">
+            <w:r>
+              <w:rPr>
+                <w:rStyle w:val="Hyperlink"/>
+                <w:noProof/>
+              </w:rPr>
+              <w:t>3.7</w:t>
+            </w:r>
+            <w:r>
+              <w:rPr>
+                <w:noProof/>
+              </w:rPr>
+              <w:tab/>
+            </w:r>
+            <w:r>
+              <w:rPr>
+                <w:rStyle w:val="Hyperlink"/>
+                <w:noProof/>
+              </w:rPr>
+              <w:t>Plot Variables</w:t>
+            </w:r>
+            <w:r>
+              <w:rPr>
+                <w:noProof/>
+                <w:webHidden/>
+              </w:rPr>
+              <w:tab/>
+            </w:r>
+            <w:r>
+              <w:rPr>
+                <w:noProof/>
+                <w:webHidden/>
+              </w:rPr>
+              <w:fldChar w:fldCharType="begin"/>
+            </w:r>
+            <w:r>
+              <w:rPr>
+                <w:noProof/>
+                <w:webHidden/>
+              </w:rPr>
+              <w:instrText xml:space="preserve"> PAGEREF _Toc522176522 \h </w:instrText>
+            </w:r>
+            <w:r>
+              <w:rPr>
+                <w:noProof/>
+                <w:webHidden/>
+              </w:rPr>
+            </w:r>
+            <w:r>
+              <w:rPr>
+                <w:noProof/>
+                <w:webHidden/>
+              </w:rPr>
+              <w:fldChar w:fldCharType="separate"/>
+            </w:r>
+            <w:r>
+              <w:rPr>
+                <w:noProof/>
+                <w:webHidden/>
+              </w:rPr>
+              <w:t>6</w:t>
+            </w:r>
+            <w:r>
+              <w:rPr>
+                <w:noProof/>
+                <w:webHidden/>
+              </w:rPr>
+              <w:fldChar w:fldCharType="end"/>
+            </w:r>
+          </w:hyperlink>
+        </w:p>
+        <w:p>
+          <w:pPr>
+            <w:pStyle w:val="TOC2"/>
+            <w:tabs>
+              <w:tab w:val="left" w:pos="880"/>
+              <w:tab w:val="right" w:leader="dot" w:pos="9350"/>
+            </w:tabs>
+            <w:rPr>
+              <w:noProof/>
+            </w:rPr>
+          </w:pPr>
+          <w:hyperlink w:anchor="_Toc522176523" w:history="1">
+            <w:r>
+              <w:rPr>
+                <w:rStyle w:val="Hyperlink"/>
+                <w:noProof/>
+              </w:rPr>
+              <w:t>3.8</w:t>
+            </w:r>
+            <w:r>
+              <w:rPr>
+                <w:noProof/>
+              </w:rPr>
+              <w:tab/>
+            </w:r>
+            <w:r>
+              <w:rPr>
+                <w:rStyle w:val="Hyperlink"/>
+                <w:noProof/>
+              </w:rPr>
+              <w:t>Initial velocity</w:t>
+            </w:r>
+            <w:r>
+              <w:rPr>
+                <w:noProof/>
+                <w:webHidden/>
+              </w:rPr>
+              <w:tab/>
+            </w:r>
+            <w:r>
+              <w:rPr>
+                <w:noProof/>
+                <w:webHidden/>
+              </w:rPr>
+              <w:fldChar w:fldCharType="begin"/>
+            </w:r>
+            <w:r>
+              <w:rPr>
+                <w:noProof/>
+                <w:webHidden/>
+              </w:rPr>
+              <w:instrText xml:space="preserve"> PAGEREF _Toc522176523 \h </w:instrText>
+            </w:r>
+            <w:r>
+              <w:rPr>
+                <w:noProof/>
+                <w:webHidden/>
+              </w:rPr>
+            </w:r>
+            <w:r>
+              <w:rPr>
+                <w:noProof/>
+                <w:webHidden/>
+              </w:rPr>
+              <w:fldChar w:fldCharType="separate"/>
+            </w:r>
+            <w:r>
+              <w:rPr>
+                <w:noProof/>
+                <w:webHidden/>
+              </w:rPr>
+              <w:t>6</w:t>
+            </w:r>
+            <w:r>
+              <w:rPr>
+                <w:noProof/>
+                <w:webHidden/>
+              </w:rPr>
+              <w:fldChar w:fldCharType="end"/>
+            </w:r>
+          </w:hyperlink>
+        </w:p>
+        <w:p>
+          <w:r>
+            <w:rPr>
+              <w:b/>
+              <w:bCs/>
+              <w:noProof/>
+            </w:rPr>
+            <w:fldChar w:fldCharType="end"/>
+          </w:r>
+        </w:p>
+      </w:sdtContent>
+    </w:sdt>
+    <w:p/>
+    <w:p>
+      <w:pPr>
+        <w:rPr>
+          <w:rFonts w:asciiTheme="majorHAnsi" w:eastAsiaTheme="majorEastAsia" w:hAnsiTheme="majorHAnsi" w:cstheme="majorBidi"/>
+          <w:color w:val="2E74B5" w:themeColor="accent1" w:themeShade="BF"/>
+          <w:sz w:val="32"/>
+          <w:szCs w:val="32"/>
+        </w:rPr>
+      </w:pPr>
+      <w:bookmarkStart w:id="0" w:name="_Toc522176509"/>
+      <w:r>
+        <w:br w:type="page"/>
+      </w:r>
+    </w:p>
+    <w:p>
       <w:pPr>
         <w:pStyle w:val="Heading1"/>
       </w:pPr>
-      <w:r>
+      <w:bookmarkStart w:id="1" w:name="_GoBack"/>
+      <w:bookmarkEnd w:id="1"/>
+      <w:r>
+        <w:lastRenderedPageBreak/>
         <w:t>Introduction</w:t>
       </w:r>
+      <w:bookmarkEnd w:id="0"/>
     </w:p>
     <w:p>
       <w:pPr>
@@ -137,9 +1456,9 @@
             <o:lock v:ext="edit" aspectratio="t"/>
           </v:shapetype>
           <v:shape id="_x0000_i1025" type="#_x0000_t75" style="width:262.8pt;height:23.85pt" o:ole="">
-            <v:imagedata r:id="rId5" o:title=""/>
+            <v:imagedata r:id="rId8" o:title=""/>
           </v:shape>
-          <o:OLEObject Type="Embed" ProgID="Equation.DSMT4" ShapeID="_x0000_i1025" DrawAspect="Content" ObjectID="_1582104728" r:id="rId6"/>
+          <o:OLEObject Type="Embed" ProgID="Equation.DSMT4" ShapeID="_x0000_i1025" DrawAspect="Content" ObjectID="_1595918549" r:id="rId9"/>
         </w:object>
       </w:r>
       <w:r>
@@ -166,25 +1485,69 @@
       <w:r>
         <w:instrText>(</w:instrText>
       </w:r>
-      <w:fldSimple w:instr=" SEQ MTSec \c \* Arabic \* MERGEFORMAT ">
-        <w:r>
-          <w:rPr>
-            <w:noProof/>
-          </w:rPr>
-          <w:instrText>1</w:instrText>
-        </w:r>
-      </w:fldSimple>
+      <w:r>
+        <w:rPr>
+          <w:noProof/>
+        </w:rPr>
+        <w:fldChar w:fldCharType="begin"/>
+      </w:r>
+      <w:r>
+        <w:rPr>
+          <w:noProof/>
+        </w:rPr>
+        <w:instrText xml:space="preserve"> SEQ MTSec \c \* Arabic \* MERGEFORMAT </w:instrText>
+      </w:r>
+      <w:r>
+        <w:rPr>
+          <w:noProof/>
+        </w:rPr>
+        <w:fldChar w:fldCharType="separate"/>
+      </w:r>
+      <w:r>
+        <w:rPr>
+          <w:noProof/>
+        </w:rPr>
+        <w:instrText>1</w:instrText>
+      </w:r>
+      <w:r>
+        <w:rPr>
+          <w:noProof/>
+        </w:rPr>
+        <w:fldChar w:fldCharType="end"/>
+      </w:r>
       <w:r>
         <w:instrText>.</w:instrText>
       </w:r>
-      <w:fldSimple w:instr=" SEQ MTEqn \c \* Arabic \* MERGEFORMAT ">
-        <w:r>
-          <w:rPr>
-            <w:noProof/>
-          </w:rPr>
-          <w:instrText>1</w:instrText>
-        </w:r>
-      </w:fldSimple>
+      <w:r>
+        <w:rPr>
+          <w:noProof/>
+        </w:rPr>
+        <w:fldChar w:fldCharType="begin"/>
+      </w:r>
+      <w:r>
+        <w:rPr>
+          <w:noProof/>
+        </w:rPr>
+        <w:instrText xml:space="preserve"> SEQ MTEqn \c \* Arabic \* MERGEFORMAT </w:instrText>
+      </w:r>
+      <w:r>
+        <w:rPr>
+          <w:noProof/>
+        </w:rPr>
+        <w:fldChar w:fldCharType="separate"/>
+      </w:r>
+      <w:r>
+        <w:rPr>
+          <w:noProof/>
+        </w:rPr>
+        <w:instrText>1</w:instrText>
+      </w:r>
+      <w:r>
+        <w:rPr>
+          <w:noProof/>
+        </w:rPr>
+        <w:fldChar w:fldCharType="end"/>
+      </w:r>
       <w:r>
         <w:instrText>)</w:instrText>
       </w:r>
@@ -202,9 +1565,9 @@
         </w:rPr>
         <w:object w:dxaOrig="360" w:dyaOrig="340">
           <v:shape id="_x0000_i1026" type="#_x0000_t75" style="width:18.1pt;height:16.8pt" o:ole="">
-            <v:imagedata r:id="rId7" o:title=""/>
+            <v:imagedata r:id="rId10" o:title=""/>
           </v:shape>
-          <o:OLEObject Type="Embed" ProgID="Equation.DSMT4" ShapeID="_x0000_i1026" DrawAspect="Content" ObjectID="_1582104729" r:id="rId8"/>
+          <o:OLEObject Type="Embed" ProgID="Equation.DSMT4" ShapeID="_x0000_i1026" DrawAspect="Content" ObjectID="_1595918550" r:id="rId11"/>
         </w:object>
       </w:r>
       <w:r>
@@ -233,9 +1596,9 @@
         </w:rPr>
         <w:object w:dxaOrig="400" w:dyaOrig="320">
           <v:shape id="_x0000_i1027" type="#_x0000_t75" style="width:20.3pt;height:16.35pt" o:ole="">
-            <v:imagedata r:id="rId9" o:title=""/>
+            <v:imagedata r:id="rId12" o:title=""/>
           </v:shape>
-          <o:OLEObject Type="Embed" ProgID="Equation.DSMT4" ShapeID="_x0000_i1027" DrawAspect="Content" ObjectID="_1582104730" r:id="rId10"/>
+          <o:OLEObject Type="Embed" ProgID="Equation.DSMT4" ShapeID="_x0000_i1027" DrawAspect="Content" ObjectID="_1595918551" r:id="rId13"/>
         </w:object>
       </w:r>
       <w:r>
@@ -258,9 +1621,9 @@
         </w:rPr>
         <w:object w:dxaOrig="380" w:dyaOrig="320">
           <v:shape id="_x0000_i1028" type="#_x0000_t75" style="width:19pt;height:16.35pt" o:ole="">
-            <v:imagedata r:id="rId11" o:title=""/>
+            <v:imagedata r:id="rId14" o:title=""/>
           </v:shape>
-          <o:OLEObject Type="Embed" ProgID="Equation.DSMT4" ShapeID="_x0000_i1028" DrawAspect="Content" ObjectID="_1582104731" r:id="rId12"/>
+          <o:OLEObject Type="Embed" ProgID="Equation.DSMT4" ShapeID="_x0000_i1028" DrawAspect="Content" ObjectID="_1595918552" r:id="rId15"/>
         </w:object>
       </w:r>
       <w:r>
@@ -283,13 +1646,28 @@
         </w:rPr>
         <w:object w:dxaOrig="1800" w:dyaOrig="480">
           <v:shape id="_x0000_i1029" type="#_x0000_t75" style="width:90.1pt;height:23.85pt" o:ole="">
-            <v:imagedata r:id="rId13" o:title=""/>
+            <v:imagedata r:id="rId16" o:title=""/>
           </v:shape>
-          <o:OLEObject Type="Embed" ProgID="Equation.DSMT4" ShapeID="_x0000_i1029" DrawAspect="Content" ObjectID="_1582104732" r:id="rId14"/>
+          <o:OLEObject Type="Embed" ProgID="Equation.DSMT4" ShapeID="_x0000_i1029" DrawAspect="Content" ObjectID="_1595918553" r:id="rId17"/>
         </w:object>
       </w:r>
       <w:r>
-        <w:t xml:space="preserve"> represents all the concentrations. </w:t>
+        <w:t xml:space="preserve"> represents all the concentrations</w:t>
+      </w:r>
+      <w:r>
+        <w:t xml:space="preserve">, and </w:t>
+      </w:r>
+      <w:r>
+        <w:rPr>
+          <w:b/>
+        </w:rPr>
+        <w:t>v</w:t>
+      </w:r>
+      <w:r>
+        <w:t xml:space="preserve"> represents a velocity field in which the solutes can flow</w:t>
+      </w:r>
+      <w:r>
+        <w:t xml:space="preserve">. </w:t>
       </w:r>
     </w:p>
     <w:p>
@@ -313,9 +1691,9 @@
         </w:rPr>
         <w:object w:dxaOrig="1920" w:dyaOrig="700">
           <v:shape id="_x0000_i1030" type="#_x0000_t75" style="width:95.85pt;height:34.9pt" o:ole="">
-            <v:imagedata r:id="rId15" o:title=""/>
+            <v:imagedata r:id="rId18" o:title=""/>
           </v:shape>
-          <o:OLEObject Type="Embed" ProgID="Equation.DSMT4" ShapeID="_x0000_i1030" DrawAspect="Content" ObjectID="_1582104733" r:id="rId16"/>
+          <o:OLEObject Type="Embed" ProgID="Equation.DSMT4" ShapeID="_x0000_i1030" DrawAspect="Content" ObjectID="_1595918554" r:id="rId19"/>
         </w:object>
       </w:r>
       <w:r>
@@ -342,25 +1720,69 @@
       <w:r>
         <w:instrText>(</w:instrText>
       </w:r>
-      <w:fldSimple w:instr=" SEQ MTSec \c \* Arabic \* MERGEFORMAT ">
-        <w:r>
-          <w:rPr>
-            <w:noProof/>
-          </w:rPr>
-          <w:instrText>1</w:instrText>
-        </w:r>
-      </w:fldSimple>
+      <w:r>
+        <w:rPr>
+          <w:noProof/>
+        </w:rPr>
+        <w:fldChar w:fldCharType="begin"/>
+      </w:r>
+      <w:r>
+        <w:rPr>
+          <w:noProof/>
+        </w:rPr>
+        <w:instrText xml:space="preserve"> SEQ MTSec \c \* Arabic \* MERGEFORMAT </w:instrText>
+      </w:r>
+      <w:r>
+        <w:rPr>
+          <w:noProof/>
+        </w:rPr>
+        <w:fldChar w:fldCharType="separate"/>
+      </w:r>
+      <w:r>
+        <w:rPr>
+          <w:noProof/>
+        </w:rPr>
+        <w:instrText>1</w:instrText>
+      </w:r>
+      <w:r>
+        <w:rPr>
+          <w:noProof/>
+        </w:rPr>
+        <w:fldChar w:fldCharType="end"/>
+      </w:r>
       <w:r>
         <w:instrText>.</w:instrText>
       </w:r>
-      <w:fldSimple w:instr=" SEQ MTEqn \c \* Arabic \* MERGEFORMAT ">
-        <w:r>
-          <w:rPr>
-            <w:noProof/>
-          </w:rPr>
-          <w:instrText>2</w:instrText>
-        </w:r>
-      </w:fldSimple>
+      <w:r>
+        <w:rPr>
+          <w:noProof/>
+        </w:rPr>
+        <w:fldChar w:fldCharType="begin"/>
+      </w:r>
+      <w:r>
+        <w:rPr>
+          <w:noProof/>
+        </w:rPr>
+        <w:instrText xml:space="preserve"> SEQ MTEqn \c \* Arabic \* MERGEFORMAT </w:instrText>
+      </w:r>
+      <w:r>
+        <w:rPr>
+          <w:noProof/>
+        </w:rPr>
+        <w:fldChar w:fldCharType="separate"/>
+      </w:r>
+      <w:r>
+        <w:rPr>
+          <w:noProof/>
+        </w:rPr>
+        <w:instrText>2</w:instrText>
+      </w:r>
+      <w:r>
+        <w:rPr>
+          <w:noProof/>
+        </w:rPr>
+        <w:fldChar w:fldCharType="end"/>
+      </w:r>
       <w:r>
         <w:instrText>)</w:instrText>
       </w:r>
@@ -399,9 +1821,9 @@
         </w:rPr>
         <w:object w:dxaOrig="260" w:dyaOrig="380">
           <v:shape id="_x0000_i1031" type="#_x0000_t75" style="width:12.8pt;height:19pt" o:ole="">
-            <v:imagedata r:id="rId17" o:title=""/>
+            <v:imagedata r:id="rId20" o:title=""/>
           </v:shape>
-          <o:OLEObject Type="Embed" ProgID="Equation.DSMT4" ShapeID="_x0000_i1031" DrawAspect="Content" ObjectID="_1582104734" r:id="rId18"/>
+          <o:OLEObject Type="Embed" ProgID="Equation.DSMT4" ShapeID="_x0000_i1031" DrawAspect="Content" ObjectID="_1595918555" r:id="rId21"/>
         </w:object>
       </w:r>
       <w:r>
@@ -413,9 +1835,9 @@
         </w:rPr>
         <w:object w:dxaOrig="260" w:dyaOrig="380">
           <v:shape id="_x0000_i1032" type="#_x0000_t75" style="width:12.8pt;height:19pt" o:ole="">
-            <v:imagedata r:id="rId19" o:title=""/>
+            <v:imagedata r:id="rId22" o:title=""/>
           </v:shape>
-          <o:OLEObject Type="Embed" ProgID="Equation.DSMT4" ShapeID="_x0000_i1032" DrawAspect="Content" ObjectID="_1582104735" r:id="rId20"/>
+          <o:OLEObject Type="Embed" ProgID="Equation.DSMT4" ShapeID="_x0000_i1032" DrawAspect="Content" ObjectID="_1595918556" r:id="rId23"/>
         </w:object>
       </w:r>
       <w:r>
@@ -461,9 +1883,9 @@
         </w:rPr>
         <w:object w:dxaOrig="380" w:dyaOrig="320">
           <v:shape id="_x0000_i1033" type="#_x0000_t75" style="width:19pt;height:16.35pt" o:ole="">
-            <v:imagedata r:id="rId11" o:title=""/>
+            <v:imagedata r:id="rId14" o:title=""/>
           </v:shape>
-          <o:OLEObject Type="Embed" ProgID="Equation.DSMT4" ShapeID="_x0000_i1033" DrawAspect="Content" ObjectID="_1582104736" r:id="rId21"/>
+          <o:OLEObject Type="Embed" ProgID="Equation.DSMT4" ShapeID="_x0000_i1033" DrawAspect="Content" ObjectID="_1595918557" r:id="rId24"/>
         </w:object>
       </w:r>
       <w:r>
@@ -483,9 +1905,9 @@
         </w:rPr>
         <w:object w:dxaOrig="1300" w:dyaOrig="700">
           <v:shape id="_x0000_i1034" type="#_x0000_t75" style="width:64.95pt;height:34.9pt" o:ole="">
-            <v:imagedata r:id="rId22" o:title=""/>
+            <v:imagedata r:id="rId25" o:title=""/>
           </v:shape>
-          <o:OLEObject Type="Embed" ProgID="Equation.DSMT4" ShapeID="_x0000_i1034" DrawAspect="Content" ObjectID="_1582104737" r:id="rId23"/>
+          <o:OLEObject Type="Embed" ProgID="Equation.DSMT4" ShapeID="_x0000_i1034" DrawAspect="Content" ObjectID="_1595918558" r:id="rId26"/>
         </w:object>
       </w:r>
       <w:r>
@@ -512,25 +1934,69 @@
       <w:r>
         <w:instrText>(</w:instrText>
       </w:r>
-      <w:fldSimple w:instr=" SEQ MTSec \c \* Arabic \* MERGEFORMAT ">
-        <w:r>
-          <w:rPr>
-            <w:noProof/>
-          </w:rPr>
-          <w:instrText>1</w:instrText>
-        </w:r>
-      </w:fldSimple>
+      <w:r>
+        <w:rPr>
+          <w:noProof/>
+        </w:rPr>
+        <w:fldChar w:fldCharType="begin"/>
+      </w:r>
+      <w:r>
+        <w:rPr>
+          <w:noProof/>
+        </w:rPr>
+        <w:instrText xml:space="preserve"> SEQ MTSec \c \* Arabic \* MERGEFORMAT </w:instrText>
+      </w:r>
+      <w:r>
+        <w:rPr>
+          <w:noProof/>
+        </w:rPr>
+        <w:fldChar w:fldCharType="separate"/>
+      </w:r>
+      <w:r>
+        <w:rPr>
+          <w:noProof/>
+        </w:rPr>
+        <w:instrText>1</w:instrText>
+      </w:r>
+      <w:r>
+        <w:rPr>
+          <w:noProof/>
+        </w:rPr>
+        <w:fldChar w:fldCharType="end"/>
+      </w:r>
       <w:r>
         <w:instrText>.</w:instrText>
       </w:r>
-      <w:fldSimple w:instr=" SEQ MTEqn \c \* Arabic \* MERGEFORMAT ">
-        <w:r>
-          <w:rPr>
-            <w:noProof/>
-          </w:rPr>
-          <w:instrText>3</w:instrText>
-        </w:r>
-      </w:fldSimple>
+      <w:r>
+        <w:rPr>
+          <w:noProof/>
+        </w:rPr>
+        <w:fldChar w:fldCharType="begin"/>
+      </w:r>
+      <w:r>
+        <w:rPr>
+          <w:noProof/>
+        </w:rPr>
+        <w:instrText xml:space="preserve"> SEQ MTEqn \c \* Arabic \* MERGEFORMAT </w:instrText>
+      </w:r>
+      <w:r>
+        <w:rPr>
+          <w:noProof/>
+        </w:rPr>
+        <w:fldChar w:fldCharType="separate"/>
+      </w:r>
+      <w:r>
+        <w:rPr>
+          <w:noProof/>
+        </w:rPr>
+        <w:instrText>3</w:instrText>
+      </w:r>
+      <w:r>
+        <w:rPr>
+          <w:noProof/>
+        </w:rPr>
+        <w:fldChar w:fldCharType="end"/>
+      </w:r>
       <w:r>
         <w:instrText>)</w:instrText>
       </w:r>
@@ -557,9 +2023,9 @@
         </w:rPr>
         <w:object w:dxaOrig="1120" w:dyaOrig="380">
           <v:shape id="_x0000_i1035" type="#_x0000_t75" style="width:56.1pt;height:19pt" o:ole="">
-            <v:imagedata r:id="rId24" o:title=""/>
+            <v:imagedata r:id="rId27" o:title=""/>
           </v:shape>
-          <o:OLEObject Type="Embed" ProgID="Equation.DSMT4" ShapeID="_x0000_i1035" DrawAspect="Content" ObjectID="_1582104738" r:id="rId25"/>
+          <o:OLEObject Type="Embed" ProgID="Equation.DSMT4" ShapeID="_x0000_i1035" DrawAspect="Content" ObjectID="_1595918559" r:id="rId28"/>
         </w:object>
       </w:r>
       <w:r>
@@ -587,9 +2053,9 @@
         </w:rPr>
         <w:object w:dxaOrig="1719" w:dyaOrig="680">
           <v:shape id="_x0000_i1036" type="#_x0000_t75" style="width:85.7pt;height:34pt" o:ole="">
-            <v:imagedata r:id="rId26" o:title=""/>
+            <v:imagedata r:id="rId29" o:title=""/>
           </v:shape>
-          <o:OLEObject Type="Embed" ProgID="Equation.DSMT4" ShapeID="_x0000_i1036" DrawAspect="Content" ObjectID="_1582104739" r:id="rId27"/>
+          <o:OLEObject Type="Embed" ProgID="Equation.DSMT4" ShapeID="_x0000_i1036" DrawAspect="Content" ObjectID="_1595918560" r:id="rId30"/>
         </w:object>
       </w:r>
       <w:r>
@@ -617,12 +2083,21 @@
         <w:instrText>(</w:instrText>
       </w:r>
       <w:r>
+        <w:rPr>
+          <w:noProof/>
+        </w:rPr>
         <w:fldChar w:fldCharType="begin"/>
       </w:r>
       <w:r>
+        <w:rPr>
+          <w:noProof/>
+        </w:rPr>
         <w:instrText xml:space="preserve"> SEQ MTSec \c \* Arabic \* MERGEFORMAT </w:instrText>
       </w:r>
       <w:r>
+        <w:rPr>
+          <w:noProof/>
+        </w:rPr>
         <w:fldChar w:fldCharType="separate"/>
       </w:r>
       <w:r>
@@ -641,12 +2116,21 @@
         <w:instrText>.</w:instrText>
       </w:r>
       <w:r>
+        <w:rPr>
+          <w:noProof/>
+        </w:rPr>
         <w:fldChar w:fldCharType="begin"/>
       </w:r>
       <w:r>
+        <w:rPr>
+          <w:noProof/>
+        </w:rPr>
         <w:instrText xml:space="preserve"> SEQ MTEqn \c \* Arabic \* MERGEFORMAT </w:instrText>
       </w:r>
       <w:r>
+        <w:rPr>
+          <w:noProof/>
+        </w:rPr>
         <w:fldChar w:fldCharType="separate"/>
       </w:r>
       <w:r>
@@ -695,9 +2179,9 @@
         </w:rPr>
         <w:object w:dxaOrig="760" w:dyaOrig="380">
           <v:shape id="_x0000_i1037" type="#_x0000_t75" style="width:38pt;height:19pt" o:ole="">
-            <v:imagedata r:id="rId28" o:title=""/>
+            <v:imagedata r:id="rId31" o:title=""/>
           </v:shape>
-          <o:OLEObject Type="Embed" ProgID="Equation.DSMT4" ShapeID="_x0000_i1037" DrawAspect="Content" ObjectID="_1582104740" r:id="rId29"/>
+          <o:OLEObject Type="Embed" ProgID="Equation.DSMT4" ShapeID="_x0000_i1037" DrawAspect="Content" ObjectID="_1595918561" r:id="rId32"/>
         </w:object>
       </w:r>
       <w:r>
@@ -708,9 +2192,11 @@
       <w:pPr>
         <w:pStyle w:val="Heading2"/>
       </w:pPr>
+      <w:bookmarkStart w:id="2" w:name="_Toc522176510"/>
       <w:r>
         <w:t>Mixtures</w:t>
       </w:r>
+      <w:bookmarkEnd w:id="2"/>
     </w:p>
     <w:p>
       <w:pPr>
@@ -728,10 +2214,10 @@
           <w:position w:val="-6"/>
         </w:rPr>
         <w:object w:dxaOrig="340" w:dyaOrig="340">
-          <v:shape id="_x0000_i1047" type="#_x0000_t75" style="width:16.8pt;height:16.8pt" o:ole="">
-            <v:imagedata r:id="rId30" o:title=""/>
+          <v:shape id="_x0000_i1038" type="#_x0000_t75" style="width:16.8pt;height:16.8pt" o:ole="">
+            <v:imagedata r:id="rId33" o:title=""/>
           </v:shape>
-          <o:OLEObject Type="Embed" ProgID="Equation.DSMT4" ShapeID="_x0000_i1047" DrawAspect="Content" ObjectID="_1582104741" r:id="rId31"/>
+          <o:OLEObject Type="Embed" ProgID="Equation.DSMT4" ShapeID="_x0000_i1038" DrawAspect="Content" ObjectID="_1595918562" r:id="rId34"/>
         </w:object>
       </w:r>
       <w:r>
@@ -743,18 +2229,182 @@
         <w:pStyle w:val="MTDisplayEquation"/>
       </w:pPr>
       <w:r>
+        <w:tab/>
+      </w:r>
+      <w:r>
+        <w:rPr>
+          <w:position w:val="-10"/>
+        </w:rPr>
+        <w:object w:dxaOrig="1020" w:dyaOrig="380">
+          <v:shape id="_x0000_i1039" type="#_x0000_t75" style="width:51.25pt;height:19pt" o:ole="">
+            <v:imagedata r:id="rId35" o:title=""/>
+          </v:shape>
+          <o:OLEObject Type="Embed" ProgID="Equation.DSMT4" ShapeID="_x0000_i1039" DrawAspect="Content" ObjectID="_1595918563" r:id="rId36"/>
+        </w:object>
+      </w:r>
+      <w:r>
+        <w:t xml:space="preserve"> </w:t>
+      </w:r>
+      <w:r>
+        <w:tab/>
+      </w:r>
+      <w:r>
+        <w:fldChar w:fldCharType="begin"/>
+      </w:r>
+      <w:r>
+        <w:instrText xml:space="preserve"> MACROBUTTON MTPlaceRef \* MERGEFORMAT </w:instrText>
+      </w:r>
+      <w:r>
+        <w:fldChar w:fldCharType="begin"/>
+      </w:r>
+      <w:r>
+        <w:instrText xml:space="preserve"> SEQ MTEqn \h \* MERGEFORMAT </w:instrText>
+      </w:r>
+      <w:r>
+        <w:fldChar w:fldCharType="end"/>
+      </w:r>
+      <w:r>
+        <w:instrText>(</w:instrText>
+      </w:r>
+      <w:r>
+        <w:rPr>
+          <w:noProof/>
+        </w:rPr>
+        <w:fldChar w:fldCharType="begin"/>
+      </w:r>
+      <w:r>
+        <w:rPr>
+          <w:noProof/>
+        </w:rPr>
+        <w:instrText xml:space="preserve"> SEQ MTSec \c \* Arabic \* MERGEFORMAT </w:instrText>
+      </w:r>
+      <w:r>
+        <w:rPr>
+          <w:noProof/>
+        </w:rPr>
+        <w:fldChar w:fldCharType="separate"/>
+      </w:r>
+      <w:r>
+        <w:rPr>
+          <w:noProof/>
+        </w:rPr>
+        <w:instrText>1</w:instrText>
+      </w:r>
+      <w:r>
+        <w:rPr>
+          <w:noProof/>
+        </w:rPr>
+        <w:fldChar w:fldCharType="end"/>
+      </w:r>
+      <w:r>
+        <w:instrText>.</w:instrText>
+      </w:r>
+      <w:r>
+        <w:rPr>
+          <w:noProof/>
+        </w:rPr>
+        <w:fldChar w:fldCharType="begin"/>
+      </w:r>
+      <w:r>
+        <w:rPr>
+          <w:noProof/>
+        </w:rPr>
+        <w:instrText xml:space="preserve"> SEQ MTEqn \c \* Arabic \* MERGEFORMAT </w:instrText>
+      </w:r>
+      <w:r>
+        <w:rPr>
+          <w:noProof/>
+        </w:rPr>
+        <w:fldChar w:fldCharType="separate"/>
+      </w:r>
+      <w:r>
+        <w:rPr>
+          <w:noProof/>
+        </w:rPr>
+        <w:instrText>5</w:instrText>
+      </w:r>
+      <w:r>
+        <w:rPr>
+          <w:noProof/>
+        </w:rPr>
+        <w:fldChar w:fldCharType="end"/>
+      </w:r>
+      <w:r>
+        <w:instrText>)</w:instrText>
+      </w:r>
+      <w:r>
+        <w:fldChar w:fldCharType="end"/>
+      </w:r>
+    </w:p>
+    <w:p>
+      <w:pPr>
+        <w:jc w:val="both"/>
+      </w:pPr>
+      <w:proofErr w:type="gramStart"/>
+      <w:r>
         <w:lastRenderedPageBreak/>
+        <w:t>where</w:t>
+      </w:r>
+      <w:proofErr w:type="gramEnd"/>
+      <w:r>
+        <w:t xml:space="preserve"> </w:t>
+      </w:r>
+      <w:r>
+        <w:rPr>
+          <w:position w:val="-10"/>
+        </w:rPr>
+        <w:object w:dxaOrig="220" w:dyaOrig="260">
+          <v:shape id="_x0000_i1040" type="#_x0000_t75" style="width:11.05pt;height:13.25pt" o:ole="">
+            <v:imagedata r:id="rId37" o:title=""/>
+          </v:shape>
+          <o:OLEObject Type="Embed" ProgID="Equation.DSMT4" ShapeID="_x0000_i1040" DrawAspect="Content" ObjectID="_1595918564" r:id="rId38"/>
+        </w:object>
+      </w:r>
+      <w:r>
+        <w:t xml:space="preserve"> is the </w:t>
+      </w:r>
+      <w:r>
+        <w:rPr>
+          <w:i/>
+        </w:rPr>
+        <w:t>fluid volume fraction</w:t>
+      </w:r>
+      <w:r>
+        <w:t xml:space="preserve">, i.e. the fraction of the volume that is accessible to the fluid (and therefore to the solvents). The </w:t>
+      </w:r>
+      <w:proofErr w:type="spellStart"/>
+      <w:r>
+        <w:t>FEBioChem</w:t>
+      </w:r>
+      <w:proofErr w:type="spellEnd"/>
+      <w:r>
+        <w:t xml:space="preserve"> plugin will report the true concentrations of the solution.</w:t>
+      </w:r>
+    </w:p>
+    <w:p>
+      <w:pPr>
+        <w:jc w:val="both"/>
+      </w:pPr>
+      <w:r>
+        <w:t>A mixture is defined by two phases, a solid and a fluid phase. The fluid is assumed to be a solvent in which several species were dissolved. The volume fractions of the dissolved solutions are negligible and thus the solid and fluid volume fractions add up to unity.</w:t>
+      </w:r>
+    </w:p>
+    <w:p>
+      <w:pPr>
+        <w:pStyle w:val="MTDisplayEquation"/>
+      </w:pPr>
+      <w:r>
         <w:tab/>
       </w:r>
       <w:r>
         <w:rPr>
           <w:position w:val="-10"/>
         </w:rPr>
-        <w:object w:dxaOrig="1020" w:dyaOrig="380">
-          <v:shape id="_x0000_i1038" type="#_x0000_t75" style="width:51.25pt;height:19pt" o:ole="">
-            <v:imagedata r:id="rId32" o:title=""/>
+        <w:object w:dxaOrig="1120" w:dyaOrig="360">
+          <v:shape id="_x0000_i1041" type="#_x0000_t75" style="width:56.1pt;height:18.1pt" o:ole="">
+            <v:imagedata r:id="rId39" o:title=""/>
           </v:shape>
-          <o:OLEObject Type="Embed" ProgID="Equation.DSMT4" ShapeID="_x0000_i1038" DrawAspect="Content" ObjectID="_1582104742" r:id="rId33"/>
+          <o:OLEObject Type="Embed" ProgID="Equation.DSMT4" ShapeID="_x0000_i1041" DrawAspect="Content" ObjectID="_1595918565" r:id="rId40"/>
         </w:object>
       </w:r>
       <w:r>
@@ -782,12 +2432,21 @@
         <w:instrText>(</w:instrText>
       </w:r>
       <w:r>
+        <w:rPr>
+          <w:noProof/>
+        </w:rPr>
         <w:fldChar w:fldCharType="begin"/>
       </w:r>
       <w:r>
+        <w:rPr>
+          <w:noProof/>
+        </w:rPr>
         <w:instrText xml:space="preserve"> SEQ MTSec \c \* Arabic \* MERGEFORMAT </w:instrText>
       </w:r>
       <w:r>
+        <w:rPr>
+          <w:noProof/>
+        </w:rPr>
         <w:fldChar w:fldCharType="separate"/>
       </w:r>
       <w:r>
@@ -806,19 +2465,28 @@
         <w:instrText>.</w:instrText>
       </w:r>
       <w:r>
+        <w:rPr>
+          <w:noProof/>
+        </w:rPr>
         <w:fldChar w:fldCharType="begin"/>
       </w:r>
       <w:r>
+        <w:rPr>
+          <w:noProof/>
+        </w:rPr>
         <w:instrText xml:space="preserve"> SEQ MTEqn \c \* Arabic \* MERGEFORMAT </w:instrText>
       </w:r>
       <w:r>
+        <w:rPr>
+          <w:noProof/>
+        </w:rPr>
         <w:fldChar w:fldCharType="separate"/>
       </w:r>
       <w:r>
         <w:rPr>
           <w:noProof/>
         </w:rPr>
-        <w:instrText>5</w:instrText>
+        <w:instrText>6</w:instrText>
       </w:r>
       <w:r>
         <w:rPr>
@@ -834,11 +2502,174 @@
       </w:r>
     </w:p>
     <w:p>
-      <w:pPr>
-        <w:jc w:val="both"/>
-      </w:pPr>
+      <w:r>
+        <w:t xml:space="preserve">We now consider the case that a chemical species exists as part of the solid phase. Such a species is called a </w:t>
+      </w:r>
+      <w:r>
+        <w:rPr>
+          <w:i/>
+        </w:rPr>
+        <w:t xml:space="preserve">solid-bound molecule </w:t>
+      </w:r>
+      <w:r>
+        <w:t>(</w:t>
+      </w:r>
+      <w:proofErr w:type="spellStart"/>
+      <w:r>
+        <w:t>sbm</w:t>
+      </w:r>
+      <w:proofErr w:type="spellEnd"/>
+      <w:r>
+        <w:t xml:space="preserve">). Since it is bound to the solid (immovable) phase, it is assumed that a solid-bound molecule does not undergo diffusion. Let us denote the apparent density of the </w:t>
+      </w:r>
+      <w:proofErr w:type="spellStart"/>
+      <w:r>
+        <w:t>sbm</w:t>
+      </w:r>
+      <w:proofErr w:type="spellEnd"/>
+      <w:r>
+        <w:t xml:space="preserve"> </w:t>
+      </w:r>
       <w:proofErr w:type="gramStart"/>
       <w:r>
+        <w:t xml:space="preserve">by </w:t>
+      </w:r>
+      <w:proofErr w:type="gramEnd"/>
+      <w:r>
+        <w:rPr>
+          <w:position w:val="-10"/>
+        </w:rPr>
+        <w:object w:dxaOrig="340" w:dyaOrig="360">
+          <v:shape id="_x0000_i1042" type="#_x0000_t75" style="width:16.8pt;height:18.1pt" o:ole="">
+            <v:imagedata r:id="rId41" o:title=""/>
+          </v:shape>
+          <o:OLEObject Type="Embed" ProgID="Equation.DSMT4" ShapeID="_x0000_i1042" DrawAspect="Content" ObjectID="_1595918566" r:id="rId42"/>
+        </w:object>
+      </w:r>
+      <w:r>
+        <w:t>. It then follows that the governing equation for a solid-bound molecule is given by,</w:t>
+      </w:r>
+    </w:p>
+    <w:p>
+      <w:pPr>
+        <w:pStyle w:val="MTDisplayEquation"/>
+      </w:pPr>
+      <w:r>
+        <w:tab/>
+      </w:r>
+      <w:r>
+        <w:rPr>
+          <w:position w:val="-24"/>
+        </w:rPr>
+        <w:object w:dxaOrig="1060" w:dyaOrig="660">
+          <v:shape id="_x0000_i1043" type="#_x0000_t75" style="width:53pt;height:32.7pt" o:ole="">
+            <v:imagedata r:id="rId43" o:title=""/>
+          </v:shape>
+          <o:OLEObject Type="Embed" ProgID="Equation.DSMT4" ShapeID="_x0000_i1043" DrawAspect="Content" ObjectID="_1595918567" r:id="rId44"/>
+        </w:object>
+      </w:r>
+      <w:r>
+        <w:t xml:space="preserve"> </w:t>
+      </w:r>
+      <w:r>
+        <w:tab/>
+      </w:r>
+      <w:r>
+        <w:fldChar w:fldCharType="begin"/>
+      </w:r>
+      <w:r>
+        <w:instrText xml:space="preserve"> MACROBUTTON MTPlaceRef \* MERGEFORMAT </w:instrText>
+      </w:r>
+      <w:r>
+        <w:fldChar w:fldCharType="begin"/>
+      </w:r>
+      <w:r>
+        <w:instrText xml:space="preserve"> SEQ MTEqn \h \* MERGEFORMAT </w:instrText>
+      </w:r>
+      <w:r>
+        <w:fldChar w:fldCharType="end"/>
+      </w:r>
+      <w:bookmarkStart w:id="3" w:name="ZEqnNum484367"/>
+      <w:r>
+        <w:instrText>(</w:instrText>
+      </w:r>
+      <w:r>
+        <w:rPr>
+          <w:noProof/>
+        </w:rPr>
+        <w:fldChar w:fldCharType="begin"/>
+      </w:r>
+      <w:r>
+        <w:rPr>
+          <w:noProof/>
+        </w:rPr>
+        <w:instrText xml:space="preserve"> SEQ MTSec \c \* Arabic \* MERGEFORMAT </w:instrText>
+      </w:r>
+      <w:r>
+        <w:rPr>
+          <w:noProof/>
+        </w:rPr>
+        <w:fldChar w:fldCharType="separate"/>
+      </w:r>
+      <w:r>
+        <w:rPr>
+          <w:noProof/>
+        </w:rPr>
+        <w:instrText>1</w:instrText>
+      </w:r>
+      <w:r>
+        <w:rPr>
+          <w:noProof/>
+        </w:rPr>
+        <w:fldChar w:fldCharType="end"/>
+      </w:r>
+      <w:r>
+        <w:instrText>.</w:instrText>
+      </w:r>
+      <w:r>
+        <w:rPr>
+          <w:noProof/>
+        </w:rPr>
+        <w:fldChar w:fldCharType="begin"/>
+      </w:r>
+      <w:r>
+        <w:rPr>
+          <w:noProof/>
+        </w:rPr>
+        <w:instrText xml:space="preserve"> SEQ MTEqn \c \* Arabic \* MERGEFORMAT </w:instrText>
+      </w:r>
+      <w:r>
+        <w:rPr>
+          <w:noProof/>
+        </w:rPr>
+        <w:fldChar w:fldCharType="separate"/>
+      </w:r>
+      <w:r>
+        <w:rPr>
+          <w:noProof/>
+        </w:rPr>
+        <w:instrText>7</w:instrText>
+      </w:r>
+      <w:r>
+        <w:rPr>
+          <w:noProof/>
+        </w:rPr>
+        <w:fldChar w:fldCharType="end"/>
+      </w:r>
+      <w:r>
+        <w:instrText>)</w:instrText>
+      </w:r>
+      <w:bookmarkEnd w:id="3"/>
+      <w:r>
+        <w:fldChar w:fldCharType="end"/>
+      </w:r>
+    </w:p>
+    <w:p>
+      <w:r>
+        <w:t xml:space="preserve"> </w:t>
+      </w:r>
+      <w:proofErr w:type="gramStart"/>
+      <w:r>
         <w:t>where</w:t>
       </w:r>
       <w:proofErr w:type="gramEnd"/>
@@ -849,647 +2680,365 @@
         <w:rPr>
           <w:position w:val="-10"/>
         </w:rPr>
-        <w:object w:dxaOrig="220" w:dyaOrig="260">
-          <v:shape id="_x0000_i1039" type="#_x0000_t75" style="width:11.05pt;height:13.25pt" o:ole="">
-            <v:imagedata r:id="rId34" o:title=""/>
+        <w:object w:dxaOrig="340" w:dyaOrig="360">
+          <v:shape id="_x0000_i1044" type="#_x0000_t75" style="width:16.8pt;height:18.1pt" o:ole="">
+            <v:imagedata r:id="rId45" o:title=""/>
           </v:shape>
-          <o:OLEObject Type="Embed" ProgID="Equation.DSMT4" ShapeID="_x0000_i1039" DrawAspect="Content" ObjectID="_1582104743" r:id="rId35"/>
+          <o:OLEObject Type="Embed" ProgID="Equation.DSMT4" ShapeID="_x0000_i1044" DrawAspect="Content" ObjectID="_1595918568" r:id="rId46"/>
         </w:object>
       </w:r>
       <w:r>
-        <w:t xml:space="preserve"> is the </w:t>
+        <w:t xml:space="preserve"> is the mass supply for the </w:t>
+      </w:r>
+      <w:proofErr w:type="spellStart"/>
+      <w:r>
+        <w:t>sbm</w:t>
+      </w:r>
+      <w:proofErr w:type="spellEnd"/>
+      <w:r>
+        <w:t>. In this context, the mass supply will be calculated from the chemical reactions.</w:t>
+      </w:r>
+    </w:p>
+    <w:p>
+      <w:r>
+        <w:t>A change in the apparent density of an SBM has an effect of the solid volume fraction, which is now defined via,</w:t>
+      </w:r>
+    </w:p>
+    <w:p>
+      <w:pPr>
+        <w:pStyle w:val="MTDisplayEquation"/>
+      </w:pPr>
+      <w:r>
+        <w:tab/>
+      </w:r>
+      <w:r>
+        <w:rPr>
+          <w:position w:val="-28"/>
+        </w:rPr>
+        <w:object w:dxaOrig="1560" w:dyaOrig="540">
+          <v:shape id="_x0000_i1045" type="#_x0000_t75" style="width:77.75pt;height:26.95pt" o:ole="">
+            <v:imagedata r:id="rId47" o:title=""/>
+          </v:shape>
+          <o:OLEObject Type="Embed" ProgID="Equation.DSMT4" ShapeID="_x0000_i1045" DrawAspect="Content" ObjectID="_1595918569" r:id="rId48"/>
+        </w:object>
+      </w:r>
+      <w:r>
+        <w:t xml:space="preserve"> </w:t>
+      </w:r>
+      <w:r>
+        <w:tab/>
+      </w:r>
+      <w:r>
+        <w:fldChar w:fldCharType="begin"/>
+      </w:r>
+      <w:r>
+        <w:instrText xml:space="preserve"> MACROBUTTON MTPlaceRef \* MERGEFORMAT </w:instrText>
+      </w:r>
+      <w:r>
+        <w:fldChar w:fldCharType="begin"/>
+      </w:r>
+      <w:r>
+        <w:instrText xml:space="preserve"> SEQ MTEqn \h \* MERGEFORMAT </w:instrText>
+      </w:r>
+      <w:r>
+        <w:fldChar w:fldCharType="end"/>
+      </w:r>
+      <w:r>
+        <w:instrText>(</w:instrText>
+      </w:r>
+      <w:r>
+        <w:rPr>
+          <w:noProof/>
+        </w:rPr>
+        <w:fldChar w:fldCharType="begin"/>
+      </w:r>
+      <w:r>
+        <w:rPr>
+          <w:noProof/>
+        </w:rPr>
+        <w:instrText xml:space="preserve"> </w:instrText>
+      </w:r>
+      <w:r>
+        <w:rPr>
+          <w:noProof/>
+        </w:rPr>
+        <w:instrText xml:space="preserve">SEQ MTSec \c \* Arabic \* MERGEFORMAT </w:instrText>
+      </w:r>
+      <w:r>
+        <w:rPr>
+          <w:noProof/>
+        </w:rPr>
+        <w:fldChar w:fldCharType="separate"/>
+      </w:r>
+      <w:r>
+        <w:rPr>
+          <w:noProof/>
+        </w:rPr>
+        <w:instrText>1</w:instrText>
+      </w:r>
+      <w:r>
+        <w:rPr>
+          <w:noProof/>
+        </w:rPr>
+        <w:fldChar w:fldCharType="end"/>
+      </w:r>
+      <w:r>
+        <w:instrText>.</w:instrText>
+      </w:r>
+      <w:r>
+        <w:rPr>
+          <w:noProof/>
+        </w:rPr>
+        <w:fldChar w:fldCharType="begin"/>
+      </w:r>
+      <w:r>
+        <w:rPr>
+          <w:noProof/>
+        </w:rPr>
+        <w:instrText xml:space="preserve"> SEQ MTEqn \c \* Arabic \* MERGEFORMAT </w:instrText>
+      </w:r>
+      <w:r>
+        <w:rPr>
+          <w:noProof/>
+        </w:rPr>
+        <w:fldChar w:fldCharType="separate"/>
+      </w:r>
+      <w:r>
+        <w:rPr>
+          <w:noProof/>
+        </w:rPr>
+        <w:instrText>8</w:instrText>
+      </w:r>
+      <w:r>
+        <w:rPr>
+          <w:noProof/>
+        </w:rPr>
+        <w:fldChar w:fldCharType="end"/>
+      </w:r>
+      <w:r>
+        <w:instrText>)</w:instrText>
+      </w:r>
+      <w:r>
+        <w:fldChar w:fldCharType="end"/>
+      </w:r>
+    </w:p>
+    <w:p>
+      <w:proofErr w:type="gramStart"/>
+      <w:r>
+        <w:t>where</w:t>
+      </w:r>
+      <w:proofErr w:type="gramEnd"/>
+      <w:r>
+        <w:t xml:space="preserve"> the volume fraction of the </w:t>
+      </w:r>
+      <w:proofErr w:type="spellStart"/>
+      <w:r>
+        <w:t>sbm</w:t>
+      </w:r>
+      <w:proofErr w:type="spellEnd"/>
+      <w:r>
+        <w:t xml:space="preserve"> is defined via,</w:t>
+      </w:r>
+    </w:p>
+    <w:p>
+      <w:pPr>
+        <w:pStyle w:val="MTDisplayEquation"/>
+      </w:pPr>
+      <w:r>
+        <w:tab/>
+      </w:r>
+      <w:r>
+        <w:rPr>
+          <w:position w:val="-30"/>
+        </w:rPr>
+        <w:object w:dxaOrig="920" w:dyaOrig="720">
+          <v:shape id="_x0000_i1046" type="#_x0000_t75" style="width:45.95pt;height:36.2pt" o:ole="">
+            <v:imagedata r:id="rId49" o:title=""/>
+          </v:shape>
+          <o:OLEObject Type="Embed" ProgID="Equation.DSMT4" ShapeID="_x0000_i1046" DrawAspect="Content" ObjectID="_1595918570" r:id="rId50"/>
+        </w:object>
+      </w:r>
+      <w:r>
+        <w:t xml:space="preserve"> </w:t>
+      </w:r>
+      <w:r>
+        <w:tab/>
+      </w:r>
+      <w:r>
+        <w:fldChar w:fldCharType="begin"/>
+      </w:r>
+      <w:r>
+        <w:instrText xml:space="preserve"> MACROBUTTON MTPlaceRef \* MERGEFORMAT </w:instrText>
+      </w:r>
+      <w:r>
+        <w:fldChar w:fldCharType="begin"/>
+      </w:r>
+      <w:r>
+        <w:instrText xml:space="preserve"> SEQ MTEqn \h \* MERGEFORMAT </w:instrText>
+      </w:r>
+      <w:r>
+        <w:fldChar w:fldCharType="end"/>
+      </w:r>
+      <w:r>
+        <w:instrText>(</w:instrText>
+      </w:r>
+      <w:r>
+        <w:rPr>
+          <w:noProof/>
+        </w:rPr>
+        <w:fldChar w:fldCharType="begin"/>
+      </w:r>
+      <w:r>
+        <w:rPr>
+          <w:noProof/>
+        </w:rPr>
+        <w:instrText xml:space="preserve"> SEQ MTSec \c \* Arabic \* MERGEFORMAT </w:instrText>
+      </w:r>
+      <w:r>
+        <w:rPr>
+          <w:noProof/>
+        </w:rPr>
+        <w:fldChar w:fldCharType="separate"/>
+      </w:r>
+      <w:r>
+        <w:rPr>
+          <w:noProof/>
+        </w:rPr>
+        <w:instrText>1</w:instrText>
+      </w:r>
+      <w:r>
+        <w:rPr>
+          <w:noProof/>
+        </w:rPr>
+        <w:fldChar w:fldCharType="end"/>
+      </w:r>
+      <w:r>
+        <w:instrText>.</w:instrText>
+      </w:r>
+      <w:r>
+        <w:rPr>
+          <w:noProof/>
+        </w:rPr>
+        <w:fldChar w:fldCharType="begin"/>
+      </w:r>
+      <w:r>
+        <w:rPr>
+          <w:noProof/>
+        </w:rPr>
+        <w:instrText xml:space="preserve"> SEQ MTEqn \c \* Arabic \* MERGEFORMAT </w:instrText>
+      </w:r>
+      <w:r>
+        <w:rPr>
+          <w:noProof/>
+        </w:rPr>
+        <w:fldChar w:fldCharType="separate"/>
+      </w:r>
+      <w:r>
+        <w:rPr>
+          <w:noProof/>
+        </w:rPr>
+        <w:instrText>9</w:instrText>
+      </w:r>
+      <w:r>
+        <w:rPr>
+          <w:noProof/>
+        </w:rPr>
+        <w:fldChar w:fldCharType="end"/>
+      </w:r>
+      <w:r>
+        <w:instrText>)</w:instrText>
+      </w:r>
+      <w:r>
+        <w:fldChar w:fldCharType="end"/>
+      </w:r>
+    </w:p>
+    <w:p>
+      <w:r>
+        <w:t xml:space="preserve">That is, it is the ratio of the apparent density over the true density of the </w:t>
+      </w:r>
+      <w:proofErr w:type="spellStart"/>
+      <w:r>
+        <w:t>sbm</w:t>
+      </w:r>
+      <w:proofErr w:type="spellEnd"/>
+      <w:r>
+        <w:t xml:space="preserve">. The fluid volume fraction, or porosity, is then defined </w:t>
+      </w:r>
+      <w:proofErr w:type="gramStart"/>
+      <w:r>
+        <w:t xml:space="preserve">via </w:t>
+      </w:r>
+      <w:proofErr w:type="gramEnd"/>
+      <w:r>
+        <w:rPr>
+          <w:position w:val="-10"/>
+        </w:rPr>
+        <w:object w:dxaOrig="960" w:dyaOrig="360">
+          <v:shape id="_x0000_i1047" type="#_x0000_t75" style="width:47.7pt;height:18.1pt" o:ole="">
+            <v:imagedata r:id="rId51" o:title=""/>
+          </v:shape>
+          <o:OLEObject Type="Embed" ProgID="Equation.DSMT4" ShapeID="_x0000_i1047" DrawAspect="Content" ObjectID="_1595918571" r:id="rId52"/>
+        </w:object>
+      </w:r>
+      <w:r>
+        <w:t xml:space="preserve">. </w:t>
+      </w:r>
+    </w:p>
+    <w:p>
+      <w:pPr>
+        <w:pStyle w:val="Heading1"/>
+      </w:pPr>
+      <w:bookmarkStart w:id="4" w:name="_Toc522176511"/>
+      <w:r>
+        <w:t xml:space="preserve">Using the </w:t>
+      </w:r>
+      <w:proofErr w:type="spellStart"/>
+      <w:r>
+        <w:t>FEBioChem</w:t>
+      </w:r>
+      <w:proofErr w:type="spellEnd"/>
+      <w:r>
+        <w:t xml:space="preserve"> plugin</w:t>
+      </w:r>
+      <w:bookmarkEnd w:id="4"/>
+    </w:p>
+    <w:p>
+      <w:r>
+        <w:t xml:space="preserve">Like any other FEBio plugin, the plugin must be placed in a folder and the path to the plugin must be defined in the FEBio configuration file. This file is usually called </w:t>
       </w:r>
       <w:r>
         <w:rPr>
           <w:i/>
         </w:rPr>
-        <w:t>fluid volume fraction</w:t>
-      </w:r>
-      <w:r>
-        <w:t>, i.e. the fraction of the volume that is accessible to the fluid (and therefore to the solvents).</w:t>
-      </w:r>
-      <w:r>
-        <w:t xml:space="preserve"> The </w:t>
-      </w:r>
-      <w:proofErr w:type="spellStart"/>
-      <w:r>
-        <w:t>FEBioChem</w:t>
-      </w:r>
-      <w:proofErr w:type="spellEnd"/>
-      <w:r>
-        <w:t xml:space="preserve"> plugin will report the true concentrations of the solution.</w:t>
-      </w:r>
-    </w:p>
-    <w:p>
-      <w:pPr>
-        <w:jc w:val="both"/>
-      </w:pPr>
-      <w:r>
-        <w:t xml:space="preserve">A </w:t>
-      </w:r>
-      <w:r>
-        <w:t>mixture</w:t>
-      </w:r>
-      <w:r>
-        <w:t xml:space="preserve"> is </w:t>
-      </w:r>
-      <w:r>
-        <w:t xml:space="preserve">defined by two phases, a solid and a fluid phase. The fluid </w:t>
-      </w:r>
-      <w:r>
-        <w:t xml:space="preserve">is </w:t>
-      </w:r>
-      <w:r>
-        <w:t xml:space="preserve">assumed to be a solvent in which several species were dissolved. </w:t>
-      </w:r>
-      <w:r>
-        <w:t xml:space="preserve">The </w:t>
-      </w:r>
-      <w:r>
-        <w:t>volume fractions of the dissolved solutions are negligible and thus the solid and fluid volume fractions add up to unity.</w:t>
-      </w:r>
-    </w:p>
-    <w:p>
-      <w:pPr>
-        <w:pStyle w:val="MTDisplayEquation"/>
-      </w:pPr>
-      <w:r>
-        <w:tab/>
-      </w:r>
-      <w:r>
-        <w:rPr>
-          <w:position w:val="-10"/>
-        </w:rPr>
-        <w:object w:dxaOrig="1120" w:dyaOrig="360">
-          <v:shape id="_x0000_i1040" type="#_x0000_t75" style="width:56.1pt;height:18.1pt" o:ole="">
-            <v:imagedata r:id="rId36" o:title=""/>
-          </v:shape>
-          <o:OLEObject Type="Embed" ProgID="Equation.DSMT4" ShapeID="_x0000_i1040" DrawAspect="Content" ObjectID="_1582104744" r:id="rId37"/>
-        </w:object>
-      </w:r>
-      <w:r>
-        <w:t xml:space="preserve"> </w:t>
-      </w:r>
-      <w:r>
-        <w:tab/>
-      </w:r>
-      <w:r>
-        <w:fldChar w:fldCharType="begin"/>
-      </w:r>
-      <w:r>
-        <w:instrText xml:space="preserve"> MACROBUTTON MTPlaceRef \* MERGEFORMAT </w:instrText>
-      </w:r>
-      <w:r>
-        <w:fldChar w:fldCharType="begin"/>
-      </w:r>
-      <w:r>
-        <w:instrText xml:space="preserve"> SEQ MTEqn \h \* MERGEFORMAT </w:instrText>
-      </w:r>
-      <w:r>
-        <w:fldChar w:fldCharType="end"/>
-      </w:r>
-      <w:r>
-        <w:instrText>(</w:instrText>
-      </w:r>
-      <w:r>
-        <w:fldChar w:fldCharType="begin"/>
-      </w:r>
-      <w:r>
-        <w:instrText xml:space="preserve"> SEQ MTSec \c \* Arabic \* MERGEFORMAT </w:instrText>
-      </w:r>
-      <w:r>
-        <w:fldChar w:fldCharType="separate"/>
-      </w:r>
-      <w:r>
-        <w:rPr>
-          <w:noProof/>
-        </w:rPr>
-        <w:instrText>1</w:instrText>
-      </w:r>
-      <w:r>
-        <w:rPr>
-          <w:noProof/>
-        </w:rPr>
-        <w:fldChar w:fldCharType="end"/>
-      </w:r>
-      <w:r>
-        <w:instrText>.</w:instrText>
-      </w:r>
-      <w:r>
-        <w:fldChar w:fldCharType="begin"/>
-      </w:r>
-      <w:r>
-        <w:instrText xml:space="preserve"> SEQ MTEqn \c \* Arabic \* MERGEFORMAT </w:instrText>
-      </w:r>
-      <w:r>
-        <w:fldChar w:fldCharType="separate"/>
-      </w:r>
-      <w:r>
-        <w:rPr>
-          <w:noProof/>
-        </w:rPr>
-        <w:instrText>6</w:instrText>
-      </w:r>
-      <w:r>
-        <w:rPr>
-          <w:noProof/>
-        </w:rPr>
-        <w:fldChar w:fldCharType="end"/>
-      </w:r>
-      <w:r>
-        <w:instrText>)</w:instrText>
-      </w:r>
-      <w:r>
-        <w:fldChar w:fldCharType="end"/>
-      </w:r>
-    </w:p>
-    <w:p>
-      <w:r>
-        <w:t xml:space="preserve">We now consider the case that a chemical species exists as part of the solid phase. Such a species is called a </w:t>
-      </w:r>
-      <w:r>
-        <w:rPr>
-          <w:i/>
-        </w:rPr>
-        <w:t>solid-bound molecule</w:t>
-      </w:r>
-      <w:r>
-        <w:rPr>
-          <w:i/>
-        </w:rPr>
-        <w:t xml:space="preserve"> </w:t>
-      </w:r>
-      <w:r>
-        <w:t>(</w:t>
-      </w:r>
-      <w:proofErr w:type="spellStart"/>
-      <w:r>
-        <w:t>sbm</w:t>
-      </w:r>
-      <w:proofErr w:type="spellEnd"/>
-      <w:r>
-        <w:t>)</w:t>
-      </w:r>
-      <w:r>
-        <w:t xml:space="preserve">. Since it is bound to the solid (immovable) phase, it is assumed that a solid-bound molecule does not undergo diffusion. Let us denote the apparent density of the </w:t>
-      </w:r>
-      <w:proofErr w:type="spellStart"/>
-      <w:r>
-        <w:t>sbm</w:t>
-      </w:r>
-      <w:proofErr w:type="spellEnd"/>
-      <w:r>
-        <w:t xml:space="preserve"> </w:t>
-      </w:r>
-      <w:proofErr w:type="gramStart"/>
-      <w:r>
-        <w:t xml:space="preserve">by </w:t>
-      </w:r>
-      <w:proofErr w:type="gramEnd"/>
-      <w:r>
-        <w:rPr>
-          <w:position w:val="-10"/>
-        </w:rPr>
-        <w:object w:dxaOrig="340" w:dyaOrig="360">
-          <v:shape id="_x0000_i1041" type="#_x0000_t75" style="width:16.8pt;height:18.1pt" o:ole="">
-            <v:imagedata r:id="rId38" o:title=""/>
-          </v:shape>
-          <o:OLEObject Type="Embed" ProgID="Equation.DSMT4" ShapeID="_x0000_i1041" DrawAspect="Content" ObjectID="_1582104745" r:id="rId39"/>
-        </w:object>
-      </w:r>
-      <w:r>
-        <w:t>. It then follows that the governing equation for a solid-bound molecule is given by,</w:t>
-      </w:r>
-    </w:p>
-    <w:p>
-      <w:pPr>
-        <w:pStyle w:val="MTDisplayEquation"/>
-      </w:pPr>
-      <w:r>
-        <w:tab/>
-      </w:r>
-      <w:r>
-        <w:rPr>
-          <w:position w:val="-24"/>
-        </w:rPr>
-        <w:object w:dxaOrig="1060" w:dyaOrig="660">
-          <v:shape id="_x0000_i1042" type="#_x0000_t75" style="width:53pt;height:32.7pt" o:ole="">
-            <v:imagedata r:id="rId40" o:title=""/>
-          </v:shape>
-          <o:OLEObject Type="Embed" ProgID="Equation.DSMT4" ShapeID="_x0000_i1042" DrawAspect="Content" ObjectID="_1582104746" r:id="rId41"/>
-        </w:object>
-      </w:r>
-      <w:r>
-        <w:t xml:space="preserve"> </w:t>
-      </w:r>
-      <w:r>
-        <w:tab/>
-      </w:r>
-      <w:r>
-        <w:fldChar w:fldCharType="begin"/>
-      </w:r>
-      <w:r>
-        <w:instrText xml:space="preserve"> MACROBUTTON MTPlaceRef \* MERGEFORMAT </w:instrText>
-      </w:r>
-      <w:r>
-        <w:fldChar w:fldCharType="begin"/>
-      </w:r>
-      <w:r>
-        <w:instrText xml:space="preserve"> SEQ MTEqn \h \* MERGEFORMAT </w:instrText>
-      </w:r>
-      <w:r>
-        <w:fldChar w:fldCharType="end"/>
-      </w:r>
-      <w:bookmarkStart w:id="0" w:name="ZEqnNum484367"/>
-      <w:r>
-        <w:instrText>(</w:instrText>
-      </w:r>
-      <w:r>
-        <w:fldChar w:fldCharType="begin"/>
-      </w:r>
-      <w:r>
-        <w:instrText xml:space="preserve"> SEQ MTSec \c \* Arabic \* MERGEFORMAT </w:instrText>
-      </w:r>
-      <w:r>
-        <w:fldChar w:fldCharType="separate"/>
-      </w:r>
-      <w:r>
-        <w:rPr>
-          <w:noProof/>
-        </w:rPr>
-        <w:instrText>1</w:instrText>
-      </w:r>
-      <w:r>
-        <w:rPr>
-          <w:noProof/>
-        </w:rPr>
-        <w:fldChar w:fldCharType="end"/>
-      </w:r>
-      <w:r>
-        <w:instrText>.</w:instrText>
-      </w:r>
-      <w:r>
-        <w:fldChar w:fldCharType="begin"/>
-      </w:r>
-      <w:r>
-        <w:instrText xml:space="preserve"> SEQ MTEqn \c \* Arabic \* MERGEFORMAT </w:instrText>
-      </w:r>
-      <w:r>
-        <w:fldChar w:fldCharType="separate"/>
-      </w:r>
-      <w:r>
-        <w:rPr>
-          <w:noProof/>
-        </w:rPr>
-        <w:instrText>7</w:instrText>
-      </w:r>
-      <w:r>
-        <w:rPr>
-          <w:noProof/>
-        </w:rPr>
-        <w:fldChar w:fldCharType="end"/>
-      </w:r>
-      <w:r>
-        <w:instrText>)</w:instrText>
-      </w:r>
-      <w:bookmarkEnd w:id="0"/>
-      <w:r>
-        <w:fldChar w:fldCharType="end"/>
-      </w:r>
-    </w:p>
-    <w:p>
-      <w:r>
-        <w:t xml:space="preserve"> </w:t>
-      </w:r>
-      <w:proofErr w:type="gramStart"/>
-      <w:r>
-        <w:t>where</w:t>
-      </w:r>
-      <w:proofErr w:type="gramEnd"/>
-      <w:r>
-        <w:t xml:space="preserve"> </w:t>
-      </w:r>
-      <w:r>
-        <w:rPr>
-          <w:position w:val="-10"/>
-        </w:rPr>
-        <w:object w:dxaOrig="340" w:dyaOrig="360">
-          <v:shape id="_x0000_i1043" type="#_x0000_t75" style="width:16.8pt;height:18.1pt" o:ole="">
-            <v:imagedata r:id="rId42" o:title=""/>
-          </v:shape>
-          <o:OLEObject Type="Embed" ProgID="Equation.DSMT4" ShapeID="_x0000_i1043" DrawAspect="Content" ObjectID="_1582104747" r:id="rId43"/>
-        </w:object>
-      </w:r>
-      <w:r>
-        <w:t xml:space="preserve"> is the mass supply for the </w:t>
-      </w:r>
-      <w:proofErr w:type="spellStart"/>
-      <w:r>
-        <w:t>sbm</w:t>
-      </w:r>
-      <w:proofErr w:type="spellEnd"/>
-      <w:r>
-        <w:t>. In this context, the mass supply will be calculated from the chemical reactions.</w:t>
-      </w:r>
-    </w:p>
-    <w:p>
-      <w:r>
-        <w:t>A change in the apparent density of an SBM has an effect of the solid volume fraction, which is now defined via,</w:t>
-      </w:r>
-    </w:p>
-    <w:p>
-      <w:pPr>
-        <w:pStyle w:val="MTDisplayEquation"/>
-      </w:pPr>
-      <w:r>
-        <w:tab/>
-      </w:r>
-      <w:r>
-        <w:rPr>
-          <w:position w:val="-28"/>
-        </w:rPr>
-        <w:object w:dxaOrig="1560" w:dyaOrig="540">
-          <v:shape id="_x0000_i1044" type="#_x0000_t75" style="width:77.75pt;height:26.95pt" o:ole="">
-            <v:imagedata r:id="rId44" o:title=""/>
-          </v:shape>
-          <o:OLEObject Type="Embed" ProgID="Equation.DSMT4" ShapeID="_x0000_i1044" DrawAspect="Content" ObjectID="_1582104748" r:id="rId45"/>
-        </w:object>
-      </w:r>
-      <w:r>
-        <w:t xml:space="preserve"> </w:t>
-      </w:r>
-      <w:r>
-        <w:tab/>
-      </w:r>
-      <w:r>
-        <w:fldChar w:fldCharType="begin"/>
-      </w:r>
-      <w:r>
-        <w:instrText xml:space="preserve"> MACROBUTTON MTPlaceRef \* MERGEFORMAT </w:instrText>
-      </w:r>
-      <w:r>
-        <w:fldChar w:fldCharType="begin"/>
-      </w:r>
-      <w:r>
-        <w:instrText xml:space="preserve"> SEQ MTEqn \h \* MERGEFORMAT </w:instrText>
-      </w:r>
-      <w:r>
-        <w:fldChar w:fldCharType="end"/>
-      </w:r>
-      <w:r>
-        <w:instrText>(</w:instrText>
-      </w:r>
-      <w:r>
-        <w:fldChar w:fldCharType="begin"/>
-      </w:r>
-      <w:r>
-        <w:instrText xml:space="preserve"> SEQ MTSec \c \* Arabic \* MERGEFORMAT </w:instrText>
-      </w:r>
-      <w:r>
-        <w:fldChar w:fldCharType="separate"/>
-      </w:r>
-      <w:r>
-        <w:rPr>
-          <w:noProof/>
-        </w:rPr>
-        <w:instrText>1</w:instrText>
-      </w:r>
-      <w:r>
-        <w:rPr>
-          <w:noProof/>
-        </w:rPr>
-        <w:fldChar w:fldCharType="end"/>
-      </w:r>
-      <w:r>
-        <w:instrText>.</w:instrText>
-      </w:r>
-      <w:r>
-        <w:fldChar w:fldCharType="begin"/>
-      </w:r>
-      <w:r>
-        <w:instrText xml:space="preserve"> SEQ MTEqn \c \* Arabic \* MERGEFORMAT </w:instrText>
-      </w:r>
-      <w:r>
-        <w:fldChar w:fldCharType="separate"/>
-      </w:r>
-      <w:r>
-        <w:rPr>
-          <w:noProof/>
-        </w:rPr>
-        <w:instrText>8</w:instrText>
-      </w:r>
-      <w:r>
-        <w:rPr>
-          <w:noProof/>
-        </w:rPr>
-        <w:fldChar w:fldCharType="end"/>
-      </w:r>
-      <w:r>
-        <w:instrText>)</w:instrText>
-      </w:r>
-      <w:r>
-        <w:fldChar w:fldCharType="end"/>
-      </w:r>
-    </w:p>
-    <w:p>
-      <w:proofErr w:type="gramStart"/>
-      <w:r>
-        <w:t>where</w:t>
-      </w:r>
-      <w:proofErr w:type="gramEnd"/>
-      <w:r>
-        <w:t xml:space="preserve"> the volume fraction of the </w:t>
-      </w:r>
-      <w:proofErr w:type="spellStart"/>
-      <w:r>
-        <w:t>sbm</w:t>
-      </w:r>
-      <w:proofErr w:type="spellEnd"/>
-      <w:r>
-        <w:t xml:space="preserve"> is defined via,</w:t>
-      </w:r>
-    </w:p>
-    <w:p>
-      <w:pPr>
-        <w:pStyle w:val="MTDisplayEquation"/>
-      </w:pPr>
-      <w:r>
-        <w:tab/>
-      </w:r>
-      <w:r>
-        <w:rPr>
-          <w:position w:val="-30"/>
-        </w:rPr>
-        <w:object w:dxaOrig="920" w:dyaOrig="720">
-          <v:shape id="_x0000_i1045" type="#_x0000_t75" style="width:45.95pt;height:36.2pt" o:ole="">
-            <v:imagedata r:id="rId46" o:title=""/>
-          </v:shape>
-          <o:OLEObject Type="Embed" ProgID="Equation.DSMT4" ShapeID="_x0000_i1045" DrawAspect="Content" ObjectID="_1582104749" r:id="rId47"/>
-        </w:object>
-      </w:r>
-      <w:r>
-        <w:t xml:space="preserve"> </w:t>
-      </w:r>
-      <w:r>
-        <w:tab/>
-      </w:r>
-      <w:r>
-        <w:fldChar w:fldCharType="begin"/>
-      </w:r>
-      <w:r>
-        <w:instrText xml:space="preserve"> MACROBUTTON MTPlaceRef \* MERGEFORMAT </w:instrText>
-      </w:r>
-      <w:r>
-        <w:fldChar w:fldCharType="begin"/>
-      </w:r>
-      <w:r>
-        <w:instrText xml:space="preserve"> SEQ MTEqn \h \* MERGEFORMAT </w:instrText>
-      </w:r>
-      <w:r>
-        <w:fldChar w:fldCharType="end"/>
-      </w:r>
-      <w:r>
-        <w:instrText>(</w:instrText>
-      </w:r>
-      <w:r>
-        <w:fldChar w:fldCharType="begin"/>
-      </w:r>
-      <w:r>
-        <w:instrText xml:space="preserve"> SEQ MTSec \c \* Arabic \* MERGEFORMAT </w:instrText>
-      </w:r>
-      <w:r>
-        <w:fldChar w:fldCharType="separate"/>
-      </w:r>
-      <w:r>
-        <w:rPr>
-          <w:noProof/>
-        </w:rPr>
-        <w:instrText>1</w:instrText>
-      </w:r>
-      <w:r>
-        <w:rPr>
-          <w:noProof/>
-        </w:rPr>
-        <w:fldChar w:fldCharType="end"/>
-      </w:r>
-      <w:r>
-        <w:instrText>.</w:instrText>
-      </w:r>
-      <w:r>
-        <w:fldChar w:fldCharType="begin"/>
-      </w:r>
-      <w:r>
-        <w:instrText xml:space="preserve"> SEQ MTEqn \c \* Arabic \* MERGEFORMAT </w:instrText>
-      </w:r>
-      <w:r>
-        <w:fldChar w:fldCharType="separate"/>
-      </w:r>
-      <w:r>
-        <w:rPr>
-          <w:noProof/>
-        </w:rPr>
-        <w:instrText>9</w:instrText>
-      </w:r>
-      <w:r>
-        <w:rPr>
-          <w:noProof/>
-        </w:rPr>
-        <w:fldChar w:fldCharType="end"/>
-      </w:r>
-      <w:r>
-        <w:instrText>)</w:instrText>
-      </w:r>
-      <w:r>
-        <w:fldChar w:fldCharType="end"/>
-      </w:r>
-    </w:p>
-    <w:p>
-      <w:r>
-        <w:t xml:space="preserve">That is, it is the ratio of the apparent density over the true density of the </w:t>
-      </w:r>
-      <w:proofErr w:type="spellStart"/>
-      <w:r>
-        <w:t>sbm</w:t>
-      </w:r>
-      <w:proofErr w:type="spellEnd"/>
-      <w:r>
-        <w:t xml:space="preserve">. The fluid volume fraction, or porosity, is then defined </w:t>
-      </w:r>
-      <w:proofErr w:type="gramStart"/>
-      <w:r>
-        <w:t xml:space="preserve">via </w:t>
-      </w:r>
-      <w:proofErr w:type="gramEnd"/>
-      <w:r>
-        <w:rPr>
-          <w:position w:val="-10"/>
-        </w:rPr>
-        <w:object w:dxaOrig="960" w:dyaOrig="360">
-          <v:shape id="_x0000_i1046" type="#_x0000_t75" style="width:47.7pt;height:18.1pt" o:ole="">
-            <v:imagedata r:id="rId48" o:title=""/>
-          </v:shape>
-          <o:OLEObject Type="Embed" ProgID="Equation.DSMT4" ShapeID="_x0000_i1046" DrawAspect="Content" ObjectID="_1582104750" r:id="rId49"/>
-        </w:object>
-      </w:r>
-      <w:r>
-        <w:t xml:space="preserve">. </w:t>
+        <w:t xml:space="preserve">febio.xml </w:t>
+      </w:r>
+      <w:r>
+        <w:t>and can be found in the same location as the FEBio executable. In this file, add the following line:</w:t>
+      </w:r>
+    </w:p>
+    <w:p>
+      <w:pPr>
+        <w:pStyle w:val="Code"/>
+      </w:pPr>
+      <w:r>
+        <w:t>&lt;import&gt;C:\path\to\febio\plugin\FEBioChem.dll&lt;/import&gt;</w:t>
+      </w:r>
+    </w:p>
+    <w:p>
+      <w:pPr>
+        <w:pStyle w:val="Code"/>
+      </w:pPr>
+    </w:p>
+    <w:p>
+      <w:r>
+        <w:t xml:space="preserve">Make sure to include the full path name and file name of the plugin. When FEBio starts it will read the configuration file and load all the plugins defined therein. A message will be shown to the screen to inform the user whether the plugin was loaded successfully or not. </w:t>
       </w:r>
     </w:p>
     <w:p>
       <w:pPr>
         <w:pStyle w:val="Heading1"/>
       </w:pPr>
-      <w:r>
-        <w:t xml:space="preserve">Using the </w:t>
-      </w:r>
-      <w:proofErr w:type="spellStart"/>
-      <w:r>
-        <w:t>FEBioChem</w:t>
-      </w:r>
-      <w:proofErr w:type="spellEnd"/>
-      <w:r>
-        <w:t xml:space="preserve"> plugin</w:t>
-      </w:r>
-    </w:p>
-    <w:p>
-      <w:r>
-        <w:t xml:space="preserve">Like any other FEBio plugin, the plugin must be placed in a folder and the path to the plugin must be defined in the FEBio configuration file. This file is usually called </w:t>
-      </w:r>
-      <w:r>
-        <w:rPr>
-          <w:i/>
-        </w:rPr>
-        <w:t xml:space="preserve">febio.xml </w:t>
-      </w:r>
-      <w:r>
-        <w:t>and can be found in the same location as the FEBio executable. In this file, add the following line:</w:t>
-      </w:r>
-    </w:p>
-    <w:p>
-      <w:pPr>
-        <w:pStyle w:val="Code"/>
-      </w:pPr>
-      <w:r>
-        <w:t>&lt;import&gt;C:\path\to\</w:t>
-      </w:r>
-      <w:proofErr w:type="spellStart"/>
-      <w:r>
-        <w:t>febio</w:t>
-      </w:r>
-      <w:proofErr w:type="spellEnd"/>
-      <w:r>
-        <w:t>\plugin\FEBioChem.dll&lt;/import&gt;</w:t>
-      </w:r>
-    </w:p>
-    <w:p>
-      <w:r>
-        <w:t xml:space="preserve">Make sure to include the full path name and file name of the plugin. When FEBio starts it will read the configuration file and load all the plugins defined therein. A message will be shown to the screen to inform the user whether the plugin was loaded successfully or not. </w:t>
-      </w:r>
-    </w:p>
-    <w:p>
-      <w:pPr>
-        <w:pStyle w:val="Heading1"/>
-      </w:pPr>
+      <w:bookmarkStart w:id="5" w:name="_Toc522176512"/>
       <w:r>
         <w:lastRenderedPageBreak/>
         <w:t xml:space="preserve">Defining a </w:t>
@@ -1502,6 +3051,7 @@
       <w:r>
         <w:t xml:space="preserve"> model</w:t>
       </w:r>
+      <w:bookmarkEnd w:id="5"/>
     </w:p>
     <w:p>
       <w:r>
@@ -1531,9 +3081,11 @@
       <w:pPr>
         <w:pStyle w:val="Heading2"/>
       </w:pPr>
+      <w:bookmarkStart w:id="6" w:name="_Toc522176513"/>
       <w:r>
         <w:t>Module</w:t>
       </w:r>
+      <w:bookmarkEnd w:id="6"/>
     </w:p>
     <w:p>
       <w:r>
@@ -1571,10 +3123,16 @@
       <w:pPr>
         <w:pStyle w:val="Code"/>
       </w:pPr>
+    </w:p>
+    <w:p>
+      <w:pPr>
+        <w:pStyle w:val="Code"/>
+      </w:pPr>
       <w:r>
         <w:t>&lt;Module type="reaction-diffusion"/&gt;</w:t>
       </w:r>
     </w:p>
+    <w:p/>
     <w:p>
       <w:r>
         <w:t xml:space="preserve">This will inform FEBio to load the reaction-diffusion solver that is part of the </w:t>
@@ -1589,13 +3147,78 @@
       </w:r>
     </w:p>
     <w:p>
+      <w:r>
+        <w:t xml:space="preserve">This module does not include convection. If you want to include the convection term, you need to use the </w:t>
+      </w:r>
+      <w:r>
+        <w:rPr>
+          <w:i/>
+        </w:rPr>
+        <w:t xml:space="preserve">reaction-diffusion-convection </w:t>
+      </w:r>
+      <w:r>
+        <w:t xml:space="preserve">module. </w:t>
+      </w:r>
+    </w:p>
+    <w:p>
+      <w:pPr>
+        <w:pStyle w:val="Code"/>
+      </w:pPr>
+    </w:p>
+    <w:p>
+      <w:pPr>
+        <w:pStyle w:val="Code"/>
+      </w:pPr>
+      <w:r>
+        <w:t>&lt;Module type="reaction-diffusion-convection"/&gt;</w:t>
+      </w:r>
+    </w:p>
+    <w:p/>
+    <w:p>
+      <w:r>
+        <w:t xml:space="preserve">Now, a velocity field variable is added to the model, which can be defined in the </w:t>
+      </w:r>
+      <w:r>
+        <w:rPr>
+          <w:i/>
+        </w:rPr>
+        <w:t xml:space="preserve">Initial </w:t>
+      </w:r>
+      <w:r>
+        <w:t xml:space="preserve">section of the input file. </w:t>
+      </w:r>
+      <w:r>
+        <w:t xml:space="preserve">See section </w:t>
+      </w:r>
+      <w:r>
+        <w:fldChar w:fldCharType="begin"/>
+      </w:r>
+      <w:r>
+        <w:instrText xml:space="preserve"> REF _Ref522176262 \r \h </w:instrText>
+      </w:r>
+      <w:r>
+        <w:fldChar w:fldCharType="separate"/>
+      </w:r>
+      <w:r>
+        <w:t>3.8</w:t>
+      </w:r>
+      <w:r>
+        <w:fldChar w:fldCharType="end"/>
+      </w:r>
+      <w:r>
+        <w:t xml:space="preserve"> for more information on how to initialize the velocity field.</w:t>
+      </w:r>
+    </w:p>
+    <w:p>
       <w:pPr>
         <w:pStyle w:val="Heading2"/>
       </w:pPr>
+      <w:bookmarkStart w:id="7" w:name="_Toc522176514"/>
       <w:proofErr w:type="spellStart"/>
       <w:r>
         <w:t>Globals</w:t>
       </w:r>
+      <w:bookmarkEnd w:id="7"/>
       <w:proofErr w:type="spellEnd"/>
     </w:p>
     <w:p>
@@ -1674,9 +3297,11 @@
       <w:pPr>
         <w:pStyle w:val="Heading2"/>
       </w:pPr>
+      <w:bookmarkStart w:id="8" w:name="_Toc522176515"/>
       <w:r>
         <w:t>Material</w:t>
       </w:r>
+      <w:bookmarkEnd w:id="8"/>
     </w:p>
     <w:p>
       <w:r>
@@ -1887,14 +3512,17 @@
       <w:pPr>
         <w:pStyle w:val="Heading3"/>
       </w:pPr>
+      <w:bookmarkStart w:id="9" w:name="_Toc522176516"/>
       <w:proofErr w:type="gramStart"/>
       <w:r>
+        <w:lastRenderedPageBreak/>
         <w:t>species</w:t>
       </w:r>
       <w:proofErr w:type="gramEnd"/>
       <w:r>
         <w:t xml:space="preserve"> property</w:t>
       </w:r>
+      <w:bookmarkEnd w:id="9"/>
     </w:p>
     <w:p>
       <w:r>
@@ -1956,6 +3584,7 @@
       <w:pPr>
         <w:pStyle w:val="Heading3"/>
       </w:pPr>
+      <w:bookmarkStart w:id="10" w:name="_Toc522176517"/>
       <w:proofErr w:type="spellStart"/>
       <w:proofErr w:type="gramStart"/>
       <w:r>
@@ -1966,6 +3595,7 @@
       <w:r>
         <w:t xml:space="preserve"> property</w:t>
       </w:r>
+      <w:bookmarkEnd w:id="10"/>
     </w:p>
     <w:p>
       <w:r>
@@ -2260,6 +3890,7 @@
       <w:pPr>
         <w:pStyle w:val="Heading3"/>
       </w:pPr>
+      <w:bookmarkStart w:id="11" w:name="_Toc522176518"/>
       <w:proofErr w:type="gramStart"/>
       <w:r>
         <w:t>reaction</w:t>
@@ -2268,6 +3899,7 @@
       <w:r>
         <w:t xml:space="preserve"> property</w:t>
       </w:r>
+      <w:bookmarkEnd w:id="11"/>
     </w:p>
     <w:p>
       <w:r>
@@ -2520,6 +4152,7 @@
         <w:pStyle w:val="Code"/>
       </w:pPr>
       <w:r>
+        <w:lastRenderedPageBreak/>
         <w:t>A--&gt;</w:t>
       </w:r>
     </w:p>
@@ -2541,9 +4174,11 @@
       <w:pPr>
         <w:pStyle w:val="Heading2"/>
       </w:pPr>
+      <w:bookmarkStart w:id="12" w:name="_Toc522176519"/>
       <w:r>
         <w:t>Initial Values</w:t>
       </w:r>
+      <w:bookmarkEnd w:id="12"/>
     </w:p>
     <w:p>
       <w:r>
@@ -2649,7 +4284,6 @@
         <w:jc w:val="both"/>
       </w:pPr>
       <w:r>
-        <w:lastRenderedPageBreak/>
         <w:t xml:space="preserve">The </w:t>
       </w:r>
       <w:proofErr w:type="spellStart"/>
@@ -2702,9 +4336,11 @@
       <w:pPr>
         <w:pStyle w:val="Heading2"/>
       </w:pPr>
+      <w:bookmarkStart w:id="13" w:name="_Toc522176520"/>
       <w:r>
         <w:t>Boundary Conditions</w:t>
       </w:r>
+      <w:bookmarkEnd w:id="13"/>
     </w:p>
     <w:p>
       <w:r>
@@ -2864,9 +4500,11 @@
       <w:pPr>
         <w:pStyle w:val="Heading2"/>
       </w:pPr>
+      <w:bookmarkStart w:id="14" w:name="_Toc522176521"/>
       <w:r>
         <w:t>Prescribing a concentration flux</w:t>
       </w:r>
+      <w:bookmarkEnd w:id="14"/>
     </w:p>
     <w:p>
       <w:r>
@@ -3000,9 +4638,12 @@
       <w:pPr>
         <w:pStyle w:val="Heading2"/>
       </w:pPr>
-      <w:r>
+      <w:bookmarkStart w:id="15" w:name="_Toc522176522"/>
+      <w:r>
+        <w:lastRenderedPageBreak/>
         <w:t>Plot Variables</w:t>
       </w:r>
+      <w:bookmarkEnd w:id="15"/>
     </w:p>
     <w:p>
       <w:r>
@@ -3274,7 +4915,6 @@
     <w:p/>
     <w:p>
       <w:r>
-        <w:lastRenderedPageBreak/>
         <w:t>As with any other plot variable definition in FEBio, you can define an alias.</w:t>
       </w:r>
     </w:p>
@@ -3307,17 +4947,378 @@
       <w:r>
         <w:t xml:space="preserve">The alias is the name of the data field that will be stored in the plot file, and thus will show in PostView. </w:t>
       </w:r>
-      <w:bookmarkStart w:id="1" w:name="_GoBack"/>
-      <w:bookmarkEnd w:id="1"/>
+    </w:p>
+    <w:p>
+      <w:pPr>
+        <w:pStyle w:val="Heading2"/>
+      </w:pPr>
+      <w:bookmarkStart w:id="16" w:name="_Ref522176262"/>
+      <w:bookmarkStart w:id="17" w:name="_Toc522176523"/>
+      <w:r>
+        <w:t>Initial velocity</w:t>
+      </w:r>
+      <w:bookmarkEnd w:id="16"/>
+      <w:bookmarkEnd w:id="17"/>
+    </w:p>
+    <w:p>
+      <w:r>
+        <w:t xml:space="preserve">For reaction-diffusion-convection problems, the fluid velocity needs to be initialized. This is done in the </w:t>
+      </w:r>
+      <w:r>
+        <w:rPr>
+          <w:i/>
+        </w:rPr>
+        <w:t xml:space="preserve">Initial </w:t>
+      </w:r>
+      <w:r>
+        <w:t xml:space="preserve">section of the FEBio input file. </w:t>
+      </w:r>
+    </w:p>
+    <w:p>
+      <w:r>
+        <w:t xml:space="preserve">The following example sets the x-component of the velocity vector to 1.0. </w:t>
+      </w:r>
+    </w:p>
+    <w:p>
+      <w:pPr>
+        <w:pStyle w:val="Code"/>
+      </w:pPr>
+      <w:r>
+        <w:t>&lt;</w:t>
+      </w:r>
+      <w:proofErr w:type="spellStart"/>
+      <w:r>
+        <w:t>init</w:t>
+      </w:r>
+      <w:proofErr w:type="spellEnd"/>
+      <w:r>
+        <w:t xml:space="preserve"> </w:t>
+      </w:r>
+      <w:proofErr w:type="spellStart"/>
+      <w:proofErr w:type="gramStart"/>
+      <w:r>
+        <w:t>bc</w:t>
+      </w:r>
+      <w:proofErr w:type="spellEnd"/>
+      <w:proofErr w:type="gramEnd"/>
+      <w:r>
+        <w:t>="</w:t>
+      </w:r>
+      <w:proofErr w:type="spellStart"/>
+      <w:r>
+        <w:t>vx</w:t>
+      </w:r>
+      <w:proofErr w:type="spellEnd"/>
+      <w:r>
+        <w:t xml:space="preserve">" </w:t>
+      </w:r>
+      <w:proofErr w:type="spellStart"/>
+      <w:r>
+        <w:t>node_set</w:t>
+      </w:r>
+      <w:proofErr w:type="spellEnd"/>
+      <w:r>
+        <w:t>="</w:t>
+      </w:r>
+      <w:proofErr w:type="spellStart"/>
+      <w:r>
+        <w:t>SomeNodeSet</w:t>
+      </w:r>
+      <w:proofErr w:type="spellEnd"/>
+      <w:r>
+        <w:t>"&gt;</w:t>
+      </w:r>
+    </w:p>
+    <w:p>
+      <w:pPr>
+        <w:pStyle w:val="Code"/>
+      </w:pPr>
+      <w:r>
+        <w:tab/>
+        <w:t>&lt;</w:t>
+      </w:r>
+      <w:proofErr w:type="gramStart"/>
+      <w:r>
+        <w:t>value&gt;</w:t>
+      </w:r>
+      <w:proofErr w:type="gramEnd"/>
+      <w:r>
+        <w:t>1.0&lt;/value&gt;</w:t>
+      </w:r>
+    </w:p>
+    <w:p>
+      <w:pPr>
+        <w:pStyle w:val="Code"/>
+      </w:pPr>
+      <w:r>
+        <w:t>&lt;/</w:t>
+      </w:r>
+      <w:proofErr w:type="spellStart"/>
+      <w:r>
+        <w:t>init</w:t>
+      </w:r>
+      <w:proofErr w:type="spellEnd"/>
+      <w:r>
+        <w:t>&gt;</w:t>
+      </w:r>
+    </w:p>
+    <w:p/>
+    <w:p>
+      <w:r>
+        <w:t>You can also define a heterogeneous field. For instance,</w:t>
+      </w:r>
+    </w:p>
+    <w:p>
+      <w:pPr>
+        <w:pStyle w:val="Code"/>
+      </w:pPr>
+      <w:r>
+        <w:t>&lt;</w:t>
+      </w:r>
+      <w:proofErr w:type="spellStart"/>
+      <w:r>
+        <w:t>init</w:t>
+      </w:r>
+      <w:proofErr w:type="spellEnd"/>
+      <w:r>
+        <w:t xml:space="preserve"> </w:t>
+      </w:r>
+      <w:proofErr w:type="spellStart"/>
+      <w:proofErr w:type="gramStart"/>
+      <w:r>
+        <w:t>bc</w:t>
+      </w:r>
+      <w:proofErr w:type="spellEnd"/>
+      <w:proofErr w:type="gramEnd"/>
+      <w:r>
+        <w:t>="</w:t>
+      </w:r>
+      <w:proofErr w:type="spellStart"/>
+      <w:r>
+        <w:t>vx</w:t>
+      </w:r>
+      <w:proofErr w:type="spellEnd"/>
+      <w:r>
+        <w:t xml:space="preserve">" </w:t>
+      </w:r>
+      <w:proofErr w:type="spellStart"/>
+      <w:r>
+        <w:t>node_set</w:t>
+      </w:r>
+      <w:proofErr w:type="spellEnd"/>
+      <w:r>
+        <w:t>="</w:t>
+      </w:r>
+      <w:proofErr w:type="spellStart"/>
+      <w:r>
+        <w:t>SomeNodeSet</w:t>
+      </w:r>
+      <w:proofErr w:type="spellEnd"/>
+      <w:r>
+        <w:t>"&gt;</w:t>
+      </w:r>
+    </w:p>
+    <w:p>
+      <w:pPr>
+        <w:pStyle w:val="Code"/>
+      </w:pPr>
+      <w:r>
+        <w:tab/>
+        <w:t xml:space="preserve">&lt;value </w:t>
+      </w:r>
+      <w:proofErr w:type="spellStart"/>
+      <w:r>
+        <w:t>node_data</w:t>
+      </w:r>
+      <w:proofErr w:type="spellEnd"/>
+      <w:r>
+        <w:t>="</w:t>
+      </w:r>
+      <w:proofErr w:type="spellStart"/>
+      <w:r>
+        <w:t>init_vel</w:t>
+      </w:r>
+      <w:proofErr w:type="spellEnd"/>
+      <w:r>
+        <w:t>"/&gt;</w:t>
+      </w:r>
+    </w:p>
+    <w:p>
+      <w:pPr>
+        <w:pStyle w:val="Code"/>
+      </w:pPr>
+      <w:r>
+        <w:t>&lt;/</w:t>
+      </w:r>
+      <w:proofErr w:type="spellStart"/>
+      <w:r>
+        <w:t>init</w:t>
+      </w:r>
+      <w:proofErr w:type="spellEnd"/>
+      <w:r>
+        <w:t>&gt;</w:t>
+      </w:r>
+    </w:p>
+    <w:p/>
+    <w:p>
+      <w:r>
+        <w:t xml:space="preserve">Here, </w:t>
+      </w:r>
+      <w:proofErr w:type="spellStart"/>
+      <w:r>
+        <w:rPr>
+          <w:i/>
+        </w:rPr>
+        <w:t>init_vel</w:t>
+      </w:r>
+      <w:proofErr w:type="spellEnd"/>
+      <w:r>
+        <w:rPr>
+          <w:i/>
+        </w:rPr>
+        <w:t xml:space="preserve"> </w:t>
+      </w:r>
+      <w:r>
+        <w:t xml:space="preserve">is a node data field that is defined in the </w:t>
+      </w:r>
+      <w:proofErr w:type="spellStart"/>
+      <w:r>
+        <w:rPr>
+          <w:i/>
+        </w:rPr>
+        <w:t>MeshData</w:t>
+      </w:r>
+      <w:proofErr w:type="spellEnd"/>
+      <w:r>
+        <w:rPr>
+          <w:i/>
+        </w:rPr>
+        <w:t xml:space="preserve"> </w:t>
+      </w:r>
+      <w:r>
+        <w:t xml:space="preserve">section. </w:t>
+      </w:r>
     </w:p>
     <w:sectPr>
+      <w:headerReference w:type="default" r:id="rId53"/>
       <w:pgSz w:w="12240" w:h="15840"/>
       <w:pgMar w:top="1440" w:right="1440" w:bottom="1440" w:left="1440" w:header="720" w:footer="720" w:gutter="0"/>
       <w:cols w:space="720"/>
+      <w:titlePg/>
       <w:docGrid w:linePitch="360"/>
     </w:sectPr>
   </w:body>
 </w:document>
+</file>
+
+<file path=word/endnotes.xml><?xml version="1.0" encoding="utf-8"?>
+<w:endnotes xmlns:wpc="http://schemas.microsoft.com/office/word/2010/wordprocessingCanvas" xmlns:mc="http://schemas.openxmlformats.org/markup-compatibility/2006" xmlns:o="urn:schemas-microsoft-com:office:office" xmlns:r="http://schemas.openxmlformats.org/officeDocument/2006/relationships" xmlns:m="http://schemas.openxmlformats.org/officeDocument/2006/math" xmlns:v="urn:schemas-microsoft-com:vml" xmlns:wp14="http://schemas.microsoft.com/office/word/2010/wordprocessingDrawing" xmlns:wp="http://schemas.openxmlformats.org/drawingml/2006/wordprocessingDrawing" xmlns:w10="urn:schemas-microsoft-com:office:word" xmlns:w="http://schemas.openxmlformats.org/wordprocessingml/2006/main" xmlns:w14="http://schemas.microsoft.com/office/word/2010/wordml" xmlns:w15="http://schemas.microsoft.com/office/word/2012/wordml" xmlns:wpg="http://schemas.microsoft.com/office/word/2010/wordprocessingGroup" xmlns:wpi="http://schemas.microsoft.com/office/word/2010/wordprocessingInk" xmlns:wne="http://schemas.microsoft.com/office/word/2006/wordml" xmlns:wps="http://schemas.microsoft.com/office/word/2010/wordprocessingShape" mc:Ignorable="w14 w15 wp14">
+  <w:endnote w:type="separator" w:id="-1">
+    <w:p>
+      <w:pPr>
+        <w:spacing w:after="0" w:line="240" w:lineRule="auto"/>
+      </w:pPr>
+      <w:r>
+        <w:separator/>
+      </w:r>
+    </w:p>
+  </w:endnote>
+  <w:endnote w:type="continuationSeparator" w:id="0">
+    <w:p>
+      <w:pPr>
+        <w:spacing w:after="0" w:line="240" w:lineRule="auto"/>
+      </w:pPr>
+      <w:r>
+        <w:continuationSeparator/>
+      </w:r>
+    </w:p>
+  </w:endnote>
+</w:endnotes>
+</file>
+
+<file path=word/footnotes.xml><?xml version="1.0" encoding="utf-8"?>
+<w:footnotes xmlns:wpc="http://schemas.microsoft.com/office/word/2010/wordprocessingCanvas" xmlns:mc="http://schemas.openxmlformats.org/markup-compatibility/2006" xmlns:o="urn:schemas-microsoft-com:office:office" xmlns:r="http://schemas.openxmlformats.org/officeDocument/2006/relationships" xmlns:m="http://schemas.openxmlformats.org/officeDocument/2006/math" xmlns:v="urn:schemas-microsoft-com:vml" xmlns:wp14="http://schemas.microsoft.com/office/word/2010/wordprocessingDrawing" xmlns:wp="http://schemas.openxmlformats.org/drawingml/2006/wordprocessingDrawing" xmlns:w10="urn:schemas-microsoft-com:office:word" xmlns:w="http://schemas.openxmlformats.org/wordprocessingml/2006/main" xmlns:w14="http://schemas.microsoft.com/office/word/2010/wordml" xmlns:w15="http://schemas.microsoft.com/office/word/2012/wordml" xmlns:wpg="http://schemas.microsoft.com/office/word/2010/wordprocessingGroup" xmlns:wpi="http://schemas.microsoft.com/office/word/2010/wordprocessingInk" xmlns:wne="http://schemas.microsoft.com/office/word/2006/wordml" xmlns:wps="http://schemas.microsoft.com/office/word/2010/wordprocessingShape" mc:Ignorable="w14 w15 wp14">
+  <w:footnote w:type="separator" w:id="-1">
+    <w:p>
+      <w:pPr>
+        <w:spacing w:after="0" w:line="240" w:lineRule="auto"/>
+      </w:pPr>
+      <w:r>
+        <w:separator/>
+      </w:r>
+    </w:p>
+  </w:footnote>
+  <w:footnote w:type="continuationSeparator" w:id="0">
+    <w:p>
+      <w:pPr>
+        <w:spacing w:after="0" w:line="240" w:lineRule="auto"/>
+      </w:pPr>
+      <w:r>
+        <w:continuationSeparator/>
+      </w:r>
+    </w:p>
+  </w:footnote>
+</w:footnotes>
+</file>
+
+<file path=word/header1.xml><?xml version="1.0" encoding="utf-8"?>
+<w:hdr xmlns:wpc="http://schemas.microsoft.com/office/word/2010/wordprocessingCanvas" xmlns:mc="http://schemas.openxmlformats.org/markup-compatibility/2006" xmlns:o="urn:schemas-microsoft-com:office:office" xmlns:r="http://schemas.openxmlformats.org/officeDocument/2006/relationships" xmlns:m="http://schemas.openxmlformats.org/officeDocument/2006/math" xmlns:v="urn:schemas-microsoft-com:vml" xmlns:wp14="http://schemas.microsoft.com/office/word/2010/wordprocessingDrawing" xmlns:wp="http://schemas.openxmlformats.org/drawingml/2006/wordprocessingDrawing" xmlns:w10="urn:schemas-microsoft-com:office:word" xmlns:w="http://schemas.openxmlformats.org/wordprocessingml/2006/main" xmlns:w14="http://schemas.microsoft.com/office/word/2010/wordml" xmlns:w15="http://schemas.microsoft.com/office/word/2012/wordml" xmlns:wpg="http://schemas.microsoft.com/office/word/2010/wordprocessingGroup" xmlns:wpi="http://schemas.microsoft.com/office/word/2010/wordprocessingInk" xmlns:wne="http://schemas.microsoft.com/office/word/2006/wordml" xmlns:wps="http://schemas.microsoft.com/office/word/2010/wordprocessingShape" mc:Ignorable="w14 w15 wp14">
+  <w:sdt>
+    <w:sdtPr>
+      <w:id w:val="787628920"/>
+      <w:docPartObj>
+        <w:docPartGallery w:val="Page Numbers (Top of Page)"/>
+        <w:docPartUnique/>
+      </w:docPartObj>
+    </w:sdtPr>
+    <w:sdtEndPr>
+      <w:rPr>
+        <w:noProof/>
+      </w:rPr>
+    </w:sdtEndPr>
+    <w:sdtContent>
+      <w:p>
+        <w:pPr>
+          <w:pStyle w:val="Header"/>
+          <w:ind w:firstLine="3600"/>
+          <w:jc w:val="right"/>
+        </w:pPr>
+        <w:r>
+          <w:t xml:space="preserve">FEBio User Manual </w:t>
+        </w:r>
+        <w:r>
+          <w:tab/>
+        </w:r>
+        <w:r>
+          <w:fldChar w:fldCharType="begin"/>
+        </w:r>
+        <w:r>
+          <w:instrText xml:space="preserve"> PAGE   \* MERGEFORMAT </w:instrText>
+        </w:r>
+        <w:r>
+          <w:fldChar w:fldCharType="separate"/>
+        </w:r>
+        <w:r>
+          <w:rPr>
+            <w:noProof/>
+          </w:rPr>
+          <w:t>2</w:t>
+        </w:r>
+        <w:r>
+          <w:rPr>
+            <w:noProof/>
+          </w:rPr>
+          <w:fldChar w:fldCharType="end"/>
+        </w:r>
+      </w:p>
+    </w:sdtContent>
+  </w:sdt>
+  <w:p>
+    <w:pPr>
+      <w:pStyle w:val="Header"/>
+    </w:pPr>
+  </w:p>
+</w:hdr>
 </file>
 
 <file path=word/numbering.xml><?xml version="1.0" encoding="utf-8"?>
@@ -4555,7 +6556,646 @@
       <w:contextualSpacing/>
     </w:pPr>
   </w:style>
+  <w:style w:type="paragraph" w:styleId="Header">
+    <w:name w:val="header"/>
+    <w:basedOn w:val="Normal"/>
+    <w:link w:val="HeaderChar"/>
+    <w:uiPriority w:val="99"/>
+    <w:unhideWhenUsed/>
+    <w:rsid w:val="00CD072F"/>
+    <w:pPr>
+      <w:tabs>
+        <w:tab w:val="center" w:pos="4680"/>
+        <w:tab w:val="right" w:pos="9360"/>
+      </w:tabs>
+      <w:spacing w:after="0" w:line="240" w:lineRule="auto"/>
+    </w:pPr>
+  </w:style>
+  <w:style w:type="character" w:customStyle="1" w:styleId="HeaderChar">
+    <w:name w:val="Header Char"/>
+    <w:basedOn w:val="DefaultParagraphFont"/>
+    <w:link w:val="Header"/>
+    <w:uiPriority w:val="99"/>
+    <w:rsid w:val="00CD072F"/>
+    <w:rPr>
+      <w:rFonts w:ascii="Times New Roman" w:hAnsi="Times New Roman"/>
+    </w:rPr>
+  </w:style>
+  <w:style w:type="paragraph" w:styleId="Footer">
+    <w:name w:val="footer"/>
+    <w:basedOn w:val="Normal"/>
+    <w:link w:val="FooterChar"/>
+    <w:uiPriority w:val="99"/>
+    <w:unhideWhenUsed/>
+    <w:rsid w:val="00CD072F"/>
+    <w:pPr>
+      <w:tabs>
+        <w:tab w:val="center" w:pos="4680"/>
+        <w:tab w:val="right" w:pos="9360"/>
+      </w:tabs>
+      <w:spacing w:after="0" w:line="240" w:lineRule="auto"/>
+    </w:pPr>
+  </w:style>
+  <w:style w:type="character" w:customStyle="1" w:styleId="FooterChar">
+    <w:name w:val="Footer Char"/>
+    <w:basedOn w:val="DefaultParagraphFont"/>
+    <w:link w:val="Footer"/>
+    <w:uiPriority w:val="99"/>
+    <w:rsid w:val="00CD072F"/>
+    <w:rPr>
+      <w:rFonts w:ascii="Times New Roman" w:hAnsi="Times New Roman"/>
+    </w:rPr>
+  </w:style>
+  <w:style w:type="paragraph" w:styleId="TOCHeading">
+    <w:name w:val="TOC Heading"/>
+    <w:basedOn w:val="Heading1"/>
+    <w:next w:val="Normal"/>
+    <w:uiPriority w:val="39"/>
+    <w:unhideWhenUsed/>
+    <w:qFormat/>
+    <w:rsid w:val="00CD072F"/>
+    <w:pPr>
+      <w:numPr>
+        <w:numId w:val="0"/>
+      </w:numPr>
+      <w:outlineLvl w:val="9"/>
+    </w:pPr>
+  </w:style>
+  <w:style w:type="paragraph" w:styleId="TOC1">
+    <w:name w:val="toc 1"/>
+    <w:basedOn w:val="Normal"/>
+    <w:next w:val="Normal"/>
+    <w:autoRedefine/>
+    <w:uiPriority w:val="39"/>
+    <w:unhideWhenUsed/>
+    <w:rsid w:val="00CD072F"/>
+    <w:pPr>
+      <w:spacing w:after="100"/>
+    </w:pPr>
+  </w:style>
+  <w:style w:type="paragraph" w:styleId="TOC2">
+    <w:name w:val="toc 2"/>
+    <w:basedOn w:val="Normal"/>
+    <w:next w:val="Normal"/>
+    <w:autoRedefine/>
+    <w:uiPriority w:val="39"/>
+    <w:unhideWhenUsed/>
+    <w:rsid w:val="00CD072F"/>
+    <w:pPr>
+      <w:spacing w:after="100"/>
+      <w:ind w:left="220"/>
+    </w:pPr>
+  </w:style>
+  <w:style w:type="paragraph" w:styleId="TOC3">
+    <w:name w:val="toc 3"/>
+    <w:basedOn w:val="Normal"/>
+    <w:next w:val="Normal"/>
+    <w:autoRedefine/>
+    <w:uiPriority w:val="39"/>
+    <w:unhideWhenUsed/>
+    <w:rsid w:val="00CD072F"/>
+    <w:pPr>
+      <w:spacing w:after="100"/>
+      <w:ind w:left="440"/>
+    </w:pPr>
+  </w:style>
+  <w:style w:type="character" w:styleId="Hyperlink">
+    <w:name w:val="Hyperlink"/>
+    <w:basedOn w:val="DefaultParagraphFont"/>
+    <w:uiPriority w:val="99"/>
+    <w:unhideWhenUsed/>
+    <w:rsid w:val="00CD072F"/>
+    <w:rPr>
+      <w:color w:val="0563C1" w:themeColor="hyperlink"/>
+      <w:u w:val="single"/>
+    </w:rPr>
+  </w:style>
 </w:styles>
+</file>
+
+<file path=word/glossary/document.xml><?xml version="1.0" encoding="utf-8"?>
+<w:glossaryDocument xmlns:wpc="http://schemas.microsoft.com/office/word/2010/wordprocessingCanvas" xmlns:mc="http://schemas.openxmlformats.org/markup-compatibility/2006" xmlns:o="urn:schemas-microsoft-com:office:office" xmlns:r="http://schemas.openxmlformats.org/officeDocument/2006/relationships" xmlns:m="http://schemas.openxmlformats.org/officeDocument/2006/math" xmlns:v="urn:schemas-microsoft-com:vml" xmlns:wp14="http://schemas.microsoft.com/office/word/2010/wordprocessingDrawing" xmlns:wp="http://schemas.openxmlformats.org/drawingml/2006/wordprocessingDrawing" xmlns:w10="urn:schemas-microsoft-com:office:word" xmlns:w="http://schemas.openxmlformats.org/wordprocessingml/2006/main" xmlns:w14="http://schemas.microsoft.com/office/word/2010/wordml" xmlns:w15="http://schemas.microsoft.com/office/word/2012/wordml" xmlns:wpg="http://schemas.microsoft.com/office/word/2010/wordprocessingGroup" xmlns:wpi="http://schemas.microsoft.com/office/word/2010/wordprocessingInk" xmlns:wne="http://schemas.microsoft.com/office/word/2006/wordml" xmlns:wps="http://schemas.microsoft.com/office/word/2010/wordprocessingShape" mc:Ignorable="w14 w15 wp14"/>
+</file>
+
+<file path=word/glossary/fontTable.xml><?xml version="1.0" encoding="utf-8"?>
+<w:fonts xmlns:mc="http://schemas.openxmlformats.org/markup-compatibility/2006" xmlns:r="http://schemas.openxmlformats.org/officeDocument/2006/relationships" xmlns:w="http://schemas.openxmlformats.org/wordprocessingml/2006/main" xmlns:w14="http://schemas.microsoft.com/office/word/2010/wordml" xmlns:w15="http://schemas.microsoft.com/office/word/2012/wordml" mc:Ignorable="w14 w15">
+  <w:font w:name="Symbol">
+    <w:panose1 w:val="05050102010706020507"/>
+    <w:charset w:val="02"/>
+    <w:family w:val="roman"/>
+    <w:pitch w:val="variable"/>
+    <w:sig w:usb0="00000000" w:usb1="10000000" w:usb2="00000000" w:usb3="00000000" w:csb0="80000000" w:csb1="00000000"/>
+  </w:font>
+  <w:font w:name="Times New Roman">
+    <w:panose1 w:val="02020603050405020304"/>
+    <w:charset w:val="00"/>
+    <w:family w:val="roman"/>
+    <w:pitch w:val="variable"/>
+    <w:sig w:usb0="E0002EFF" w:usb1="C000785B" w:usb2="00000009" w:usb3="00000000" w:csb0="000001FF" w:csb1="00000000"/>
+  </w:font>
+  <w:font w:name="Courier New">
+    <w:panose1 w:val="02070309020205020404"/>
+    <w:charset w:val="00"/>
+    <w:family w:val="modern"/>
+    <w:pitch w:val="fixed"/>
+    <w:sig w:usb0="E0002EFF" w:usb1="C0007843" w:usb2="00000009" w:usb3="00000000" w:csb0="000001FF" w:csb1="00000000"/>
+  </w:font>
+  <w:font w:name="Wingdings">
+    <w:panose1 w:val="05000000000000000000"/>
+    <w:charset w:val="02"/>
+    <w:family w:val="auto"/>
+    <w:pitch w:val="variable"/>
+    <w:sig w:usb0="00000000" w:usb1="10000000" w:usb2="00000000" w:usb3="00000000" w:csb0="80000000" w:csb1="00000000"/>
+  </w:font>
+  <w:font w:name="Calibri">
+    <w:panose1 w:val="020F0502020204030204"/>
+    <w:charset w:val="00"/>
+    <w:family w:val="swiss"/>
+    <w:pitch w:val="variable"/>
+    <w:sig w:usb0="E0002AFF" w:usb1="C000247B" w:usb2="00000009" w:usb3="00000000" w:csb0="000001FF" w:csb1="00000000"/>
+  </w:font>
+  <w:font w:name="Calibri Light">
+    <w:panose1 w:val="020F0302020204030204"/>
+    <w:charset w:val="00"/>
+    <w:family w:val="swiss"/>
+    <w:pitch w:val="variable"/>
+    <w:sig w:usb0="E0002AFF" w:usb1="C000247B" w:usb2="00000009" w:usb3="00000000" w:csb0="000001FF" w:csb1="00000000"/>
+  </w:font>
+</w:fonts>
+</file>
+
+<file path=word/glossary/settings.xml><?xml version="1.0" encoding="utf-8"?>
+<w:settings xmlns:mc="http://schemas.openxmlformats.org/markup-compatibility/2006" xmlns:o="urn:schemas-microsoft-com:office:office" xmlns:r="http://schemas.openxmlformats.org/officeDocument/2006/relationships" xmlns:m="http://schemas.openxmlformats.org/officeDocument/2006/math" xmlns:v="urn:schemas-microsoft-com:vml" xmlns:w10="urn:schemas-microsoft-com:office:word" xmlns:w="http://schemas.openxmlformats.org/wordprocessingml/2006/main" xmlns:w14="http://schemas.microsoft.com/office/word/2010/wordml" xmlns:w15="http://schemas.microsoft.com/office/word/2012/wordml" xmlns:sl="http://schemas.openxmlformats.org/schemaLibrary/2006/main" mc:Ignorable="w14 w15">
+  <w:view w:val="normal"/>
+  <w:defaultTabStop w:val="720"/>
+  <w:characterSpacingControl w:val="doNotCompress"/>
+  <w:compat>
+    <w:useFELayout/>
+    <w:compatSetting w:name="compatibilityMode" w:uri="http://schemas.microsoft.com/office/word" w:val="15"/>
+    <w:compatSetting w:name="overrideTableStyleFontSizeAndJustification" w:uri="http://schemas.microsoft.com/office/word" w:val="1"/>
+    <w:compatSetting w:name="enableOpenTypeFeatures" w:uri="http://schemas.microsoft.com/office/word" w:val="1"/>
+    <w:compatSetting w:name="doNotFlipMirrorIndents" w:uri="http://schemas.microsoft.com/office/word" w:val="1"/>
+    <w:compatSetting w:name="differentiateMultirowTableHeaders" w:uri="http://schemas.microsoft.com/office/word" w:val="1"/>
+  </w:compat>
+  <w:rsids>
+    <w:rsidRoot w:val="0067523B"/>
+    <w:rsid w:val="00062583"/>
+    <w:rsid w:val="0067523B"/>
+  </w:rsids>
+  <m:mathPr>
+    <m:mathFont m:val="Cambria Math"/>
+    <m:brkBin m:val="before"/>
+    <m:brkBinSub m:val="--"/>
+    <m:smallFrac m:val="0"/>
+    <m:dispDef/>
+    <m:lMargin m:val="0"/>
+    <m:rMargin m:val="0"/>
+    <m:defJc m:val="centerGroup"/>
+    <m:wrapIndent m:val="1440"/>
+    <m:intLim m:val="subSup"/>
+    <m:naryLim m:val="undOvr"/>
+  </m:mathPr>
+  <w:themeFontLang w:val="en-US"/>
+  <w:clrSchemeMapping w:bg1="light1" w:t1="dark1" w:bg2="light2" w:t2="dark2" w:accent1="accent1" w:accent2="accent2" w:accent3="accent3" w:accent4="accent4" w:accent5="accent5" w:accent6="accent6" w:hyperlink="hyperlink" w:followedHyperlink="followedHyperlink"/>
+  <w:decimalSymbol w:val="."/>
+  <w:listSeparator w:val=","/>
+  <w15:chartTrackingRefBased/>
+</w:settings>
+</file>
+
+<file path=word/glossary/styles.xml><?xml version="1.0" encoding="utf-8"?>
+<w:styles xmlns:mc="http://schemas.openxmlformats.org/markup-compatibility/2006" xmlns:r="http://schemas.openxmlformats.org/officeDocument/2006/relationships" xmlns:w="http://schemas.openxmlformats.org/wordprocessingml/2006/main" xmlns:w14="http://schemas.microsoft.com/office/word/2010/wordml" xmlns:w15="http://schemas.microsoft.com/office/word/2012/wordml" mc:Ignorable="w14 w15">
+  <w:docDefaults>
+    <w:rPrDefault>
+      <w:rPr>
+        <w:rFonts w:asciiTheme="minorHAnsi" w:eastAsiaTheme="minorEastAsia" w:hAnsiTheme="minorHAnsi" w:cstheme="minorBidi"/>
+        <w:sz w:val="22"/>
+        <w:szCs w:val="22"/>
+        <w:lang w:val="en-US" w:eastAsia="en-US" w:bidi="ar-SA"/>
+      </w:rPr>
+    </w:rPrDefault>
+    <w:pPrDefault>
+      <w:pPr>
+        <w:spacing w:after="160" w:line="259" w:lineRule="auto"/>
+      </w:pPr>
+    </w:pPrDefault>
+  </w:docDefaults>
+  <w:latentStyles w:defLockedState="0" w:defUIPriority="99" w:defSemiHidden="0" w:defUnhideWhenUsed="0" w:defQFormat="0" w:count="371">
+    <w:lsdException w:name="Normal" w:uiPriority="0" w:qFormat="1"/>
+    <w:lsdException w:name="heading 1" w:uiPriority="9" w:qFormat="1"/>
+    <w:lsdException w:name="heading 2" w:semiHidden="1" w:uiPriority="9" w:unhideWhenUsed="1" w:qFormat="1"/>
+    <w:lsdException w:name="heading 3" w:semiHidden="1" w:uiPriority="9" w:unhideWhenUsed="1" w:qFormat="1"/>
+    <w:lsdException w:name="heading 4" w:semiHidden="1" w:uiPriority="9" w:unhideWhenUsed="1" w:qFormat="1"/>
+    <w:lsdException w:name="heading 5" w:semiHidden="1" w:uiPriority="9" w:unhideWhenUsed="1" w:qFormat="1"/>
+    <w:lsdException w:name="heading 6" w:semiHidden="1" w:uiPriority="9" w:unhideWhenUsed="1" w:qFormat="1"/>
+    <w:lsdException w:name="heading 7" w:semiHidden="1" w:uiPriority="9" w:unhideWhenUsed="1" w:qFormat="1"/>
+    <w:lsdException w:name="heading 8" w:semiHidden="1" w:uiPriority="9" w:unhideWhenUsed="1" w:qFormat="1"/>
+    <w:lsdException w:name="heading 9" w:semiHidden="1" w:uiPriority="9" w:unhideWhenUsed="1" w:qFormat="1"/>
+    <w:lsdException w:name="index 1" w:semiHidden="1" w:unhideWhenUsed="1"/>
+    <w:lsdException w:name="index 2" w:semiHidden="1" w:unhideWhenUsed="1"/>
+    <w:lsdException w:name="index 3" w:semiHidden="1" w:unhideWhenUsed="1"/>
+    <w:lsdException w:name="index 4" w:semiHidden="1" w:unhideWhenUsed="1"/>
+    <w:lsdException w:name="index 5" w:semiHidden="1" w:unhideWhenUsed="1"/>
+    <w:lsdException w:name="index 6" w:semiHidden="1" w:unhideWhenUsed="1"/>
+    <w:lsdException w:name="index 7" w:semiHidden="1" w:unhideWhenUsed="1"/>
+    <w:lsdException w:name="index 8" w:semiHidden="1" w:unhideWhenUsed="1"/>
+    <w:lsdException w:name="index 9" w:semiHidden="1" w:unhideWhenUsed="1"/>
+    <w:lsdException w:name="toc 1" w:semiHidden="1" w:uiPriority="39" w:unhideWhenUsed="1"/>
+    <w:lsdException w:name="toc 2" w:semiHidden="1" w:uiPriority="39" w:unhideWhenUsed="1"/>
+    <w:lsdException w:name="toc 3" w:semiHidden="1" w:uiPriority="39" w:unhideWhenUsed="1"/>
+    <w:lsdException w:name="toc 4" w:semiHidden="1" w:uiPriority="39" w:unhideWhenUsed="1"/>
+    <w:lsdException w:name="toc 5" w:semiHidden="1" w:uiPriority="39" w:unhideWhenUsed="1"/>
+    <w:lsdException w:name="toc 6" w:semiHidden="1" w:uiPriority="39" w:unhideWhenUsed="1"/>
+    <w:lsdException w:name="toc 7" w:semiHidden="1" w:uiPriority="39" w:unhideWhenUsed="1"/>
+    <w:lsdException w:name="toc 8" w:semiHidden="1" w:uiPriority="39" w:unhideWhenUsed="1"/>
+    <w:lsdException w:name="toc 9" w:semiHidden="1" w:uiPriority="39" w:unhideWhenUsed="1"/>
+    <w:lsdException w:name="Normal Indent" w:semiHidden="1" w:unhideWhenUsed="1"/>
+    <w:lsdException w:name="footnote text" w:semiHidden="1" w:unhideWhenUsed="1"/>
+    <w:lsdException w:name="annotation text" w:semiHidden="1" w:unhideWhenUsed="1"/>
+    <w:lsdException w:name="header" w:semiHidden="1" w:unhideWhenUsed="1"/>
+    <w:lsdException w:name="footer" w:semiHidden="1" w:unhideWhenUsed="1"/>
+    <w:lsdException w:name="index heading" w:semiHidden="1" w:unhideWhenUsed="1"/>
+    <w:lsdException w:name="caption" w:semiHidden="1" w:uiPriority="35" w:unhideWhenUsed="1" w:qFormat="1"/>
+    <w:lsdException w:name="table of figures" w:semiHidden="1" w:unhideWhenUsed="1"/>
+    <w:lsdException w:name="envelope address" w:semiHidden="1" w:unhideWhenUsed="1"/>
+    <w:lsdException w:name="envelope return" w:semiHidden="1" w:unhideWhenUsed="1"/>
+    <w:lsdException w:name="footnote reference" w:semiHidden="1" w:unhideWhenUsed="1"/>
+    <w:lsdException w:name="annotation reference" w:semiHidden="1" w:unhideWhenUsed="1"/>
+    <w:lsdException w:name="line number" w:semiHidden="1" w:unhideWhenUsed="1"/>
+    <w:lsdException w:name="page number" w:semiHidden="1" w:unhideWhenUsed="1"/>
+    <w:lsdException w:name="endnote reference" w:semiHidden="1" w:unhideWhenUsed="1"/>
+    <w:lsdException w:name="endnote text" w:semiHidden="1" w:unhideWhenUsed="1"/>
+    <w:lsdException w:name="table of authorities" w:semiHidden="1" w:unhideWhenUsed="1"/>
+    <w:lsdException w:name="macro" w:semiHidden="1" w:unhideWhenUsed="1"/>
+    <w:lsdException w:name="toa heading" w:semiHidden="1" w:unhideWhenUsed="1"/>
+    <w:lsdException w:name="List" w:semiHidden="1" w:unhideWhenUsed="1"/>
+    <w:lsdException w:name="List Bullet" w:semiHidden="1" w:unhideWhenUsed="1"/>
+    <w:lsdException w:name="List Number" w:semiHidden="1" w:unhideWhenUsed="1"/>
+    <w:lsdException w:name="List 2" w:semiHidden="1" w:unhideWhenUsed="1"/>
+    <w:lsdException w:name="List 3" w:semiHidden="1" w:unhideWhenUsed="1"/>
+    <w:lsdException w:name="List 4" w:semiHidden="1" w:unhideWhenUsed="1"/>
+    <w:lsdException w:name="List 5" w:semiHidden="1" w:unhideWhenUsed="1"/>
+    <w:lsdException w:name="List Bullet 2" w:semiHidden="1" w:unhideWhenUsed="1"/>
+    <w:lsdException w:name="List Bullet 3" w:semiHidden="1" w:unhideWhenUsed="1"/>
+    <w:lsdException w:name="List Bullet 4" w:semiHidden="1" w:unhideWhenUsed="1"/>
+    <w:lsdException w:name="List Bullet 5" w:semiHidden="1" w:unhideWhenUsed="1"/>
+    <w:lsdException w:name="List Number 2" w:semiHidden="1" w:unhideWhenUsed="1"/>
+    <w:lsdException w:name="List Number 3" w:semiHidden="1" w:unhideWhenUsed="1"/>
+    <w:lsdException w:name="List Number 4" w:semiHidden="1" w:unhideWhenUsed="1"/>
+    <w:lsdException w:name="List Number 5" w:semiHidden="1" w:unhideWhenUsed="1"/>
+    <w:lsdException w:name="Title" w:uiPriority="10" w:qFormat="1"/>
+    <w:lsdException w:name="Closing" w:semiHidden="1" w:unhideWhenUsed="1"/>
+    <w:lsdException w:name="Signature" w:semiHidden="1" w:unhideWhenUsed="1"/>
+    <w:lsdException w:name="Default Paragraph Font" w:semiHidden="1" w:uiPriority="1" w:unhideWhenUsed="1"/>
+    <w:lsdException w:name="Body Text" w:semiHidden="1" w:unhideWhenUsed="1"/>
+    <w:lsdException w:name="Body Text Indent" w:semiHidden="1" w:unhideWhenUsed="1"/>
+    <w:lsdException w:name="List Continue" w:semiHidden="1" w:unhideWhenUsed="1"/>
+    <w:lsdException w:name="List Continue 2" w:semiHidden="1" w:unhideWhenUsed="1"/>
+    <w:lsdException w:name="List Continue 3" w:semiHidden="1" w:unhideWhenUsed="1"/>
+    <w:lsdException w:name="List Continue 4" w:semiHidden="1" w:unhideWhenUsed="1"/>
+    <w:lsdException w:name="List Continue 5" w:semiHidden="1" w:unhideWhenUsed="1"/>
+    <w:lsdException w:name="Message Header" w:semiHidden="1" w:unhideWhenUsed="1"/>
+    <w:lsdException w:name="Subtitle" w:uiPriority="11" w:qFormat="1"/>
+    <w:lsdException w:name="Salutation" w:semiHidden="1" w:unhideWhenUsed="1"/>
+    <w:lsdException w:name="Date" w:semiHidden="1" w:unhideWhenUsed="1"/>
+    <w:lsdException w:name="Body Text First Indent" w:semiHidden="1" w:unhideWhenUsed="1"/>
+    <w:lsdException w:name="Body Text First Indent 2" w:semiHidden="1" w:unhideWhenUsed="1"/>
+    <w:lsdException w:name="Note Heading" w:semiHidden="1" w:unhideWhenUsed="1"/>
+    <w:lsdException w:name="Body Text 2" w:semiHidden="1" w:unhideWhenUsed="1"/>
+    <w:lsdException w:name="Body Text 3" w:semiHidden="1" w:unhideWhenUsed="1"/>
+    <w:lsdException w:name="Body Text Indent 2" w:semiHidden="1" w:unhideWhenUsed="1"/>
+    <w:lsdException w:name="Body Text Indent 3" w:semiHidden="1" w:unhideWhenUsed="1"/>
+    <w:lsdException w:name="Block Text" w:semiHidden="1" w:unhideWhenUsed="1"/>
+    <w:lsdException w:name="Hyperlink" w:semiHidden="1" w:unhideWhenUsed="1"/>
+    <w:lsdException w:name="FollowedHyperlink" w:semiHidden="1" w:unhideWhenUsed="1"/>
+    <w:lsdException w:name="Strong" w:uiPriority="22" w:qFormat="1"/>
+    <w:lsdException w:name="Emphasis" w:uiPriority="20" w:qFormat="1"/>
+    <w:lsdException w:name="Document Map" w:semiHidden="1" w:unhideWhenUsed="1"/>
+    <w:lsdException w:name="Plain Text" w:semiHidden="1" w:unhideWhenUsed="1"/>
+    <w:lsdException w:name="E-mail Signature" w:semiHidden="1" w:unhideWhenUsed="1"/>
+    <w:lsdException w:name="HTML Top of Form" w:semiHidden="1" w:unhideWhenUsed="1"/>
+    <w:lsdException w:name="HTML Bottom of Form" w:semiHidden="1" w:unhideWhenUsed="1"/>
+    <w:lsdException w:name="Normal (Web)" w:semiHidden="1" w:unhideWhenUsed="1"/>
+    <w:lsdException w:name="HTML Acronym" w:semiHidden="1" w:unhideWhenUsed="1"/>
+    <w:lsdException w:name="HTML Address" w:semiHidden="1" w:unhideWhenUsed="1"/>
+    <w:lsdException w:name="HTML Cite" w:semiHidden="1" w:unhideWhenUsed="1"/>
+    <w:lsdException w:name="HTML Code" w:semiHidden="1" w:unhideWhenUsed="1"/>
+    <w:lsdException w:name="HTML Definition" w:semiHidden="1" w:unhideWhenUsed="1"/>
+    <w:lsdException w:name="HTML Keyboard" w:semiHidden="1" w:unhideWhenUsed="1"/>
+    <w:lsdException w:name="HTML Preformatted" w:semiHidden="1" w:unhideWhenUsed="1"/>
+    <w:lsdException w:name="HTML Sample" w:semiHidden="1" w:unhideWhenUsed="1"/>
+    <w:lsdException w:name="HTML Typewriter" w:semiHidden="1" w:unhideWhenUsed="1"/>
+    <w:lsdException w:name="HTML Variable" w:semiHidden="1" w:unhideWhenUsed="1"/>
+    <w:lsdException w:name="Normal Table" w:semiHidden="1" w:unhideWhenUsed="1"/>
+    <w:lsdException w:name="annotation subject" w:semiHidden="1" w:unhideWhenUsed="1"/>
+    <w:lsdException w:name="No List" w:semiHidden="1" w:unhideWhenUsed="1"/>
+    <w:lsdException w:name="Outline List 1" w:semiHidden="1" w:unhideWhenUsed="1"/>
+    <w:lsdException w:name="Outline List 2" w:semiHidden="1" w:unhideWhenUsed="1"/>
+    <w:lsdException w:name="Outline List 3" w:semiHidden="1" w:unhideWhenUsed="1"/>
+    <w:lsdException w:name="Table Simple 1" w:semiHidden="1" w:unhideWhenUsed="1"/>
+    <w:lsdException w:name="Table Simple 2" w:semiHidden="1" w:unhideWhenUsed="1"/>
+    <w:lsdException w:name="Table Simple 3" w:semiHidden="1" w:unhideWhenUsed="1"/>
+    <w:lsdException w:name="Table Classic 1" w:semiHidden="1" w:unhideWhenUsed="1"/>
+    <w:lsdException w:name="Table Classic 2" w:semiHidden="1" w:unhideWhenUsed="1"/>
+    <w:lsdException w:name="Table Classic 3" w:semiHidden="1" w:unhideWhenUsed="1"/>
+    <w:lsdException w:name="Table Classic 4" w:semiHidden="1" w:unhideWhenUsed="1"/>
+    <w:lsdException w:name="Table Colorful 1" w:semiHidden="1" w:unhideWhenUsed="1"/>
+    <w:lsdException w:name="Table Colorful 2" w:semiHidden="1" w:unhideWhenUsed="1"/>
+    <w:lsdException w:name="Table Colorful 3" w:semiHidden="1" w:unhideWhenUsed="1"/>
+    <w:lsdException w:name="Table Columns 1" w:semiHidden="1" w:unhideWhenUsed="1"/>
+    <w:lsdException w:name="Table Columns 2" w:semiHidden="1" w:unhideWhenUsed="1"/>
+    <w:lsdException w:name="Table Columns 3" w:semiHidden="1" w:unhideWhenUsed="1"/>
+    <w:lsdException w:name="Table Columns 4" w:semiHidden="1" w:unhideWhenUsed="1"/>
+    <w:lsdException w:name="Table Columns 5" w:semiHidden="1" w:unhideWhenUsed="1"/>
+    <w:lsdException w:name="Table Grid 1" w:semiHidden="1" w:unhideWhenUsed="1"/>
+    <w:lsdException w:name="Table Grid 2" w:semiHidden="1" w:unhideWhenUsed="1"/>
+    <w:lsdException w:name="Table Grid 3" w:semiHidden="1" w:unhideWhenUsed="1"/>
+    <w:lsdException w:name="Table Grid 4" w:semiHidden="1" w:unhideWhenUsed="1"/>
+    <w:lsdException w:name="Table Grid 5" w:semiHidden="1" w:unhideWhenUsed="1"/>
+    <w:lsdException w:name="Table Grid 6" w:semiHidden="1" w:unhideWhenUsed="1"/>
+    <w:lsdException w:name="Table Grid 7" w:semiHidden="1" w:unhideWhenUsed="1"/>
+    <w:lsdException w:name="Table Grid 8" w:semiHidden="1" w:unhideWhenUsed="1"/>
+    <w:lsdException w:name="Table List 1" w:semiHidden="1" w:unhideWhenUsed="1"/>
+    <w:lsdException w:name="Table List 2" w:semiHidden="1" w:unhideWhenUsed="1"/>
+    <w:lsdException w:name="Table List 3" w:semiHidden="1" w:unhideWhenUsed="1"/>
+    <w:lsdException w:name="Table List 4" w:semiHidden="1" w:unhideWhenUsed="1"/>
+    <w:lsdException w:name="Table List 5" w:semiHidden="1" w:unhideWhenUsed="1"/>
+    <w:lsdException w:name="Table List 6" w:semiHidden="1" w:unhideWhenUsed="1"/>
+    <w:lsdException w:name="Table List 7" w:semiHidden="1" w:unhideWhenUsed="1"/>
+    <w:lsdException w:name="Table List 8" w:semiHidden="1" w:unhideWhenUsed="1"/>
+    <w:lsdException w:name="Table 3D effects 1" w:semiHidden="1" w:unhideWhenUsed="1"/>
+    <w:lsdException w:name="Table 3D effects 2" w:semiHidden="1" w:unhideWhenUsed="1"/>
+    <w:lsdException w:name="Table 3D effects 3" w:semiHidden="1" w:unhideWhenUsed="1"/>
+    <w:lsdException w:name="Table Contemporary" w:semiHidden="1" w:unhideWhenUsed="1"/>
+    <w:lsdException w:name="Table Elegant" w:semiHidden="1" w:unhideWhenUsed="1"/>
+    <w:lsdException w:name="Table Professional" w:semiHidden="1" w:unhideWhenUsed="1"/>
+    <w:lsdException w:name="Table Subtle 1" w:semiHidden="1" w:unhideWhenUsed="1"/>
+    <w:lsdException w:name="Table Subtle 2" w:semiHidden="1" w:unhideWhenUsed="1"/>
+    <w:lsdException w:name="Table Web 1" w:semiHidden="1" w:unhideWhenUsed="1"/>
+    <w:lsdException w:name="Table Web 2" w:semiHidden="1" w:unhideWhenUsed="1"/>
+    <w:lsdException w:name="Table Web 3" w:semiHidden="1" w:unhideWhenUsed="1"/>
+    <w:lsdException w:name="Balloon Text" w:semiHidden="1" w:unhideWhenUsed="1"/>
+    <w:lsdException w:name="Table Grid" w:uiPriority="39"/>
+    <w:lsdException w:name="Table Theme" w:semiHidden="1" w:unhideWhenUsed="1"/>
+    <w:lsdException w:name="Placeholder Text" w:semiHidden="1"/>
+    <w:lsdException w:name="No Spacing" w:uiPriority="1" w:qFormat="1"/>
+    <w:lsdException w:name="Light Shading" w:uiPriority="60"/>
+    <w:lsdException w:name="Light List" w:uiPriority="61"/>
+    <w:lsdException w:name="Light Grid" w:uiPriority="62"/>
+    <w:lsdException w:name="Medium Shading 1" w:uiPriority="63"/>
+    <w:lsdException w:name="Medium Shading 2" w:uiPriority="64"/>
+    <w:lsdException w:name="Medium List 1" w:uiPriority="65"/>
+    <w:lsdException w:name="Medium List 2" w:uiPriority="66"/>
+    <w:lsdException w:name="Medium Grid 1" w:uiPriority="67"/>
+    <w:lsdException w:name="Medium Grid 2" w:uiPriority="68"/>
+    <w:lsdException w:name="Medium Grid 3" w:uiPriority="69"/>
+    <w:lsdException w:name="Dark List" w:uiPriority="70"/>
+    <w:lsdException w:name="Colorful Shading" w:uiPriority="71"/>
+    <w:lsdException w:name="Colorful List" w:uiPriority="72"/>
+    <w:lsdException w:name="Colorful Grid" w:uiPriority="73"/>
+    <w:lsdException w:name="Light Shading Accent 1" w:uiPriority="60"/>
+    <w:lsdException w:name="Light List Accent 1" w:uiPriority="61"/>
+    <w:lsdException w:name="Light Grid Accent 1" w:uiPriority="62"/>
+    <w:lsdException w:name="Medium Shading 1 Accent 1" w:uiPriority="63"/>
+    <w:lsdException w:name="Medium Shading 2 Accent 1" w:uiPriority="64"/>
+    <w:lsdException w:name="Medium List 1 Accent 1" w:uiPriority="65"/>
+    <w:lsdException w:name="Revision" w:semiHidden="1"/>
+    <w:lsdException w:name="List Paragraph" w:uiPriority="34" w:qFormat="1"/>
+    <w:lsdException w:name="Quote" w:uiPriority="29" w:qFormat="1"/>
+    <w:lsdException w:name="Intense Quote" w:uiPriority="30" w:qFormat="1"/>
+    <w:lsdException w:name="Medium List 2 Accent 1" w:uiPriority="66"/>
+    <w:lsdException w:name="Medium Grid 1 Accent 1" w:uiPriority="67"/>
+    <w:lsdException w:name="Medium Grid 2 Accent 1" w:uiPriority="68"/>
+    <w:lsdException w:name="Medium Grid 3 Accent 1" w:uiPriority="69"/>
+    <w:lsdException w:name="Dark List Accent 1" w:uiPriority="70"/>
+    <w:lsdException w:name="Colorful Shading Accent 1" w:uiPriority="71"/>
+    <w:lsdException w:name="Colorful List Accent 1" w:uiPriority="72"/>
+    <w:lsdException w:name="Colorful Grid Accent 1" w:uiPriority="73"/>
+    <w:lsdException w:name="Light Shading Accent 2" w:uiPriority="60"/>
+    <w:lsdException w:name="Light List Accent 2" w:uiPriority="61"/>
+    <w:lsdException w:name="Light Grid Accent 2" w:uiPriority="62"/>
+    <w:lsdException w:name="Medium Shading 1 Accent 2" w:uiPriority="63"/>
+    <w:lsdException w:name="Medium Shading 2 Accent 2" w:uiPriority="64"/>
+    <w:lsdException w:name="Medium List 1 Accent 2" w:uiPriority="65"/>
+    <w:lsdException w:name="Medium List 2 Accent 2" w:uiPriority="66"/>
+    <w:lsdException w:name="Medium Grid 1 Accent 2" w:uiPriority="67"/>
+    <w:lsdException w:name="Medium Grid 2 Accent 2" w:uiPriority="68"/>
+    <w:lsdException w:name="Medium Grid 3 Accent 2" w:uiPriority="69"/>
+    <w:lsdException w:name="Dark List Accent 2" w:uiPriority="70"/>
+    <w:lsdException w:name="Colorful Shading Accent 2" w:uiPriority="71"/>
+    <w:lsdException w:name="Colorful List Accent 2" w:uiPriority="72"/>
+    <w:lsdException w:name="Colorful Grid Accent 2" w:uiPriority="73"/>
+    <w:lsdException w:name="Light Shading Accent 3" w:uiPriority="60"/>
+    <w:lsdException w:name="Light List Accent 3" w:uiPriority="61"/>
+    <w:lsdException w:name="Light Grid Accent 3" w:uiPriority="62"/>
+    <w:lsdException w:name="Medium Shading 1 Accent 3" w:uiPriority="63"/>
+    <w:lsdException w:name="Medium Shading 2 Accent 3" w:uiPriority="64"/>
+    <w:lsdException w:name="Medium List 1 Accent 3" w:uiPriority="65"/>
+    <w:lsdException w:name="Medium List 2 Accent 3" w:uiPriority="66"/>
+    <w:lsdException w:name="Medium Grid 1 Accent 3" w:uiPriority="67"/>
+    <w:lsdException w:name="Medium Grid 2 Accent 3" w:uiPriority="68"/>
+    <w:lsdException w:name="Medium Grid 3 Accent 3" w:uiPriority="69"/>
+    <w:lsdException w:name="Dark List Accent 3" w:uiPriority="70"/>
+    <w:lsdException w:name="Colorful Shading Accent 3" w:uiPriority="71"/>
+    <w:lsdException w:name="Colorful List Accent 3" w:uiPriority="72"/>
+    <w:lsdException w:name="Colorful Grid Accent 3" w:uiPriority="73"/>
+    <w:lsdException w:name="Light Shading Accent 4" w:uiPriority="60"/>
+    <w:lsdException w:name="Light List Accent 4" w:uiPriority="61"/>
+    <w:lsdException w:name="Light Grid Accent 4" w:uiPriority="62"/>
+    <w:lsdException w:name="Medium Shading 1 Accent 4" w:uiPriority="63"/>
+    <w:lsdException w:name="Medium Shading 2 Accent 4" w:uiPriority="64"/>
+    <w:lsdException w:name="Medium List 1 Accent 4" w:uiPriority="65"/>
+    <w:lsdException w:name="Medium List 2 Accent 4" w:uiPriority="66"/>
+    <w:lsdException w:name="Medium Grid 1 Accent 4" w:uiPriority="67"/>
+    <w:lsdException w:name="Medium Grid 2 Accent 4" w:uiPriority="68"/>
+    <w:lsdException w:name="Medium Grid 3 Accent 4" w:uiPriority="69"/>
+    <w:lsdException w:name="Dark List Accent 4" w:uiPriority="70"/>
+    <w:lsdException w:name="Colorful Shading Accent 4" w:uiPriority="71"/>
+    <w:lsdException w:name="Colorful List Accent 4" w:uiPriority="72"/>
+    <w:lsdException w:name="Colorful Grid Accent 4" w:uiPriority="73"/>
+    <w:lsdException w:name="Light Shading Accent 5" w:uiPriority="60"/>
+    <w:lsdException w:name="Light List Accent 5" w:uiPriority="61"/>
+    <w:lsdException w:name="Light Grid Accent 5" w:uiPriority="62"/>
+    <w:lsdException w:name="Medium Shading 1 Accent 5" w:uiPriority="63"/>
+    <w:lsdException w:name="Medium Shading 2 Accent 5" w:uiPriority="64"/>
+    <w:lsdException w:name="Medium List 1 Accent 5" w:uiPriority="65"/>
+    <w:lsdException w:name="Medium List 2 Accent 5" w:uiPriority="66"/>
+    <w:lsdException w:name="Medium Grid 1 Accent 5" w:uiPriority="67"/>
+    <w:lsdException w:name="Medium Grid 2 Accent 5" w:uiPriority="68"/>
+    <w:lsdException w:name="Medium Grid 3 Accent 5" w:uiPriority="69"/>
+    <w:lsdException w:name="Dark List Accent 5" w:uiPriority="70"/>
+    <w:lsdException w:name="Colorful Shading Accent 5" w:uiPriority="71"/>
+    <w:lsdException w:name="Colorful List Accent 5" w:uiPriority="72"/>
+    <w:lsdException w:name="Colorful Grid Accent 5" w:uiPriority="73"/>
+    <w:lsdException w:name="Light Shading Accent 6" w:uiPriority="60"/>
+    <w:lsdException w:name="Light List Accent 6" w:uiPriority="61"/>
+    <w:lsdException w:name="Light Grid Accent 6" w:uiPriority="62"/>
+    <w:lsdException w:name="Medium Shading 1 Accent 6" w:uiPriority="63"/>
+    <w:lsdException w:name="Medium Shading 2 Accent 6" w:uiPriority="64"/>
+    <w:lsdException w:name="Medium List 1 Accent 6" w:uiPriority="65"/>
+    <w:lsdException w:name="Medium List 2 Accent 6" w:uiPriority="66"/>
+    <w:lsdException w:name="Medium Grid 1 Accent 6" w:uiPriority="67"/>
+    <w:lsdException w:name="Medium Grid 2 Accent 6" w:uiPriority="68"/>
+    <w:lsdException w:name="Medium Grid 3 Accent 6" w:uiPriority="69"/>
+    <w:lsdException w:name="Dark List Accent 6" w:uiPriority="70"/>
+    <w:lsdException w:name="Colorful Shading Accent 6" w:uiPriority="71"/>
+    <w:lsdException w:name="Colorful List Accent 6" w:uiPriority="72"/>
+    <w:lsdException w:name="Colorful Grid Accent 6" w:uiPriority="73"/>
+    <w:lsdException w:name="Subtle Emphasis" w:uiPriority="19" w:qFormat="1"/>
+    <w:lsdException w:name="Intense Emphasis" w:uiPriority="21" w:qFormat="1"/>
+    <w:lsdException w:name="Subtle Reference" w:uiPriority="31" w:qFormat="1"/>
+    <w:lsdException w:name="Intense Reference" w:uiPriority="32" w:qFormat="1"/>
+    <w:lsdException w:name="Book Title" w:uiPriority="33" w:qFormat="1"/>
+    <w:lsdException w:name="Bibliography" w:semiHidden="1" w:uiPriority="37" w:unhideWhenUsed="1"/>
+    <w:lsdException w:name="TOC Heading" w:semiHidden="1" w:uiPriority="39" w:unhideWhenUsed="1" w:qFormat="1"/>
+    <w:lsdException w:name="Plain Table 1" w:uiPriority="41"/>
+    <w:lsdException w:name="Plain Table 2" w:uiPriority="42"/>
+    <w:lsdException w:name="Plain Table 3" w:uiPriority="43"/>
+    <w:lsdException w:name="Plain Table 4" w:uiPriority="44"/>
+    <w:lsdException w:name="Plain Table 5" w:uiPriority="45"/>
+    <w:lsdException w:name="Grid Table Light" w:uiPriority="40"/>
+    <w:lsdException w:name="Grid Table 1 Light" w:uiPriority="46"/>
+    <w:lsdException w:name="Grid Table 2" w:uiPriority="47"/>
+    <w:lsdException w:name="Grid Table 3" w:uiPriority="48"/>
+    <w:lsdException w:name="Grid Table 4" w:uiPriority="49"/>
+    <w:lsdException w:name="Grid Table 5 Dark" w:uiPriority="50"/>
+    <w:lsdException w:name="Grid Table 6 Colorful" w:uiPriority="51"/>
+    <w:lsdException w:name="Grid Table 7 Colorful" w:uiPriority="52"/>
+    <w:lsdException w:name="Grid Table 1 Light Accent 1" w:uiPriority="46"/>
+    <w:lsdException w:name="Grid Table 2 Accent 1" w:uiPriority="47"/>
+    <w:lsdException w:name="Grid Table 3 Accent 1" w:uiPriority="48"/>
+    <w:lsdException w:name="Grid Table 4 Accent 1" w:uiPriority="49"/>
+    <w:lsdException w:name="Grid Table 5 Dark Accent 1" w:uiPriority="50"/>
+    <w:lsdException w:name="Grid Table 6 Colorful Accent 1" w:uiPriority="51"/>
+    <w:lsdException w:name="Grid Table 7 Colorful Accent 1" w:uiPriority="52"/>
+    <w:lsdException w:name="Grid Table 1 Light Accent 2" w:uiPriority="46"/>
+    <w:lsdException w:name="Grid Table 2 Accent 2" w:uiPriority="47"/>
+    <w:lsdException w:name="Grid Table 3 Accent 2" w:uiPriority="48"/>
+    <w:lsdException w:name="Grid Table 4 Accent 2" w:uiPriority="49"/>
+    <w:lsdException w:name="Grid Table 5 Dark Accent 2" w:uiPriority="50"/>
+    <w:lsdException w:name="Grid Table 6 Colorful Accent 2" w:uiPriority="51"/>
+    <w:lsdException w:name="Grid Table 7 Colorful Accent 2" w:uiPriority="52"/>
+    <w:lsdException w:name="Grid Table 1 Light Accent 3" w:uiPriority="46"/>
+    <w:lsdException w:name="Grid Table 2 Accent 3" w:uiPriority="47"/>
+    <w:lsdException w:name="Grid Table 3 Accent 3" w:uiPriority="48"/>
+    <w:lsdException w:name="Grid Table 4 Accent 3" w:uiPriority="49"/>
+    <w:lsdException w:name="Grid Table 5 Dark Accent 3" w:uiPriority="50"/>
+    <w:lsdException w:name="Grid Table 6 Colorful Accent 3" w:uiPriority="51"/>
+    <w:lsdException w:name="Grid Table 7 Colorful Accent 3" w:uiPriority="52"/>
+    <w:lsdException w:name="Grid Table 1 Light Accent 4" w:uiPriority="46"/>
+    <w:lsdException w:name="Grid Table 2 Accent 4" w:uiPriority="47"/>
+    <w:lsdException w:name="Grid Table 3 Accent 4" w:uiPriority="48"/>
+    <w:lsdException w:name="Grid Table 4 Accent 4" w:uiPriority="49"/>
+    <w:lsdException w:name="Grid Table 5 Dark Accent 4" w:uiPriority="50"/>
+    <w:lsdException w:name="Grid Table 6 Colorful Accent 4" w:uiPriority="51"/>
+    <w:lsdException w:name="Grid Table 7 Colorful Accent 4" w:uiPriority="52"/>
+    <w:lsdException w:name="Grid Table 1 Light Accent 5" w:uiPriority="46"/>
+    <w:lsdException w:name="Grid Table 2 Accent 5" w:uiPriority="47"/>
+    <w:lsdException w:name="Grid Table 3 Accent 5" w:uiPriority="48"/>
+    <w:lsdException w:name="Grid Table 4 Accent 5" w:uiPriority="49"/>
+    <w:lsdException w:name="Grid Table 5 Dark Accent 5" w:uiPriority="50"/>
+    <w:lsdException w:name="Grid Table 6 Colorful Accent 5" w:uiPriority="51"/>
+    <w:lsdException w:name="Grid Table 7 Colorful Accent 5" w:uiPriority="52"/>
+    <w:lsdException w:name="Grid Table 1 Light Accent 6" w:uiPriority="46"/>
+    <w:lsdException w:name="Grid Table 2 Accent 6" w:uiPriority="47"/>
+    <w:lsdException w:name="Grid Table 3 Accent 6" w:uiPriority="48"/>
+    <w:lsdException w:name="Grid Table 4 Accent 6" w:uiPriority="49"/>
+    <w:lsdException w:name="Grid Table 5 Dark Accent 6" w:uiPriority="50"/>
+    <w:lsdException w:name="Grid Table 6 Colorful Accent 6" w:uiPriority="51"/>
+    <w:lsdException w:name="Grid Table 7 Colorful Accent 6" w:uiPriority="52"/>
+    <w:lsdException w:name="List Table 1 Light" w:uiPriority="46"/>
+    <w:lsdException w:name="List Table 2" w:uiPriority="47"/>
+    <w:lsdException w:name="List Table 3" w:uiPriority="48"/>
+    <w:lsdException w:name="List Table 4" w:uiPriority="49"/>
+    <w:lsdException w:name="List Table 5 Dark" w:uiPriority="50"/>
+    <w:lsdException w:name="List Table 6 Colorful" w:uiPriority="51"/>
+    <w:lsdException w:name="List Table 7 Colorful" w:uiPriority="52"/>
+    <w:lsdException w:name="List Table 1 Light Accent 1" w:uiPriority="46"/>
+    <w:lsdException w:name="List Table 2 Accent 1" w:uiPriority="47"/>
+    <w:lsdException w:name="List Table 3 Accent 1" w:uiPriority="48"/>
+    <w:lsdException w:name="List Table 4 Accent 1" w:uiPriority="49"/>
+    <w:lsdException w:name="List Table 5 Dark Accent 1" w:uiPriority="50"/>
+    <w:lsdException w:name="List Table 6 Colorful Accent 1" w:uiPriority="51"/>
+    <w:lsdException w:name="List Table 7 Colorful Accent 1" w:uiPriority="52"/>
+    <w:lsdException w:name="List Table 1 Light Accent 2" w:uiPriority="46"/>
+    <w:lsdException w:name="List Table 2 Accent 2" w:uiPriority="47"/>
+    <w:lsdException w:name="List Table 3 Accent 2" w:uiPriority="48"/>
+    <w:lsdException w:name="List Table 4 Accent 2" w:uiPriority="49"/>
+    <w:lsdException w:name="List Table 5 Dark Accent 2" w:uiPriority="50"/>
+    <w:lsdException w:name="List Table 6 Colorful Accent 2" w:uiPriority="51"/>
+    <w:lsdException w:name="List Table 7 Colorful Accent 2" w:uiPriority="52"/>
+    <w:lsdException w:name="List Table 1 Light Accent 3" w:uiPriority="46"/>
+    <w:lsdException w:name="List Table 2 Accent 3" w:uiPriority="47"/>
+    <w:lsdException w:name="List Table 3 Accent 3" w:uiPriority="48"/>
+    <w:lsdException w:name="List Table 4 Accent 3" w:uiPriority="49"/>
+    <w:lsdException w:name="List Table 5 Dark Accent 3" w:uiPriority="50"/>
+    <w:lsdException w:name="List Table 6 Colorful Accent 3" w:uiPriority="51"/>
+    <w:lsdException w:name="List Table 7 Colorful Accent 3" w:uiPriority="52"/>
+    <w:lsdException w:name="List Table 1 Light Accent 4" w:uiPriority="46"/>
+    <w:lsdException w:name="List Table 2 Accent 4" w:uiPriority="47"/>
+    <w:lsdException w:name="List Table 3 Accent 4" w:uiPriority="48"/>
+    <w:lsdException w:name="List Table 4 Accent 4" w:uiPriority="49"/>
+    <w:lsdException w:name="List Table 5 Dark Accent 4" w:uiPriority="50"/>
+    <w:lsdException w:name="List Table 6 Colorful Accent 4" w:uiPriority="51"/>
+    <w:lsdException w:name="List Table 7 Colorful Accent 4" w:uiPriority="52"/>
+    <w:lsdException w:name="List Table 1 Light Accent 5" w:uiPriority="46"/>
+    <w:lsdException w:name="List Table 2 Accent 5" w:uiPriority="47"/>
+    <w:lsdException w:name="List Table 3 Accent 5" w:uiPriority="48"/>
+    <w:lsdException w:name="List Table 4 Accent 5" w:uiPriority="49"/>
+    <w:lsdException w:name="List Table 5 Dark Accent 5" w:uiPriority="50"/>
+    <w:lsdException w:name="List Table 6 Colorful Accent 5" w:uiPriority="51"/>
+    <w:lsdException w:name="List Table 7 Colorful Accent 5" w:uiPriority="52"/>
+    <w:lsdException w:name="List Table 1 Light Accent 6" w:uiPriority="46"/>
+    <w:lsdException w:name="List Table 2 Accent 6" w:uiPriority="47"/>
+    <w:lsdException w:name="List Table 3 Accent 6" w:uiPriority="48"/>
+    <w:lsdException w:name="List Table 4 Accent 6" w:uiPriority="49"/>
+    <w:lsdException w:name="List Table 5 Dark Accent 6" w:uiPriority="50"/>
+    <w:lsdException w:name="List Table 6 Colorful Accent 6" w:uiPriority="51"/>
+    <w:lsdException w:name="List Table 7 Colorful Accent 6" w:uiPriority="52"/>
+  </w:latentStyles>
+  <w:style w:type="paragraph" w:default="1" w:styleId="Normal">
+    <w:name w:val="Normal"/>
+    <w:qFormat/>
+  </w:style>
+  <w:style w:type="character" w:default="1" w:styleId="DefaultParagraphFont">
+    <w:name w:val="Default Paragraph Font"/>
+    <w:uiPriority w:val="1"/>
+    <w:semiHidden/>
+    <w:unhideWhenUsed/>
+  </w:style>
+  <w:style w:type="table" w:default="1" w:styleId="TableNormal">
+    <w:name w:val="Normal Table"/>
+    <w:uiPriority w:val="99"/>
+    <w:semiHidden/>
+    <w:unhideWhenUsed/>
+    <w:tblPr>
+      <w:tblInd w:w="0" w:type="dxa"/>
+      <w:tblCellMar>
+        <w:top w:w="0" w:type="dxa"/>
+        <w:left w:w="108" w:type="dxa"/>
+        <w:bottom w:w="0" w:type="dxa"/>
+        <w:right w:w="108" w:type="dxa"/>
+      </w:tblCellMar>
+    </w:tblPr>
+  </w:style>
+  <w:style w:type="numbering" w:default="1" w:styleId="NoList">
+    <w:name w:val="No List"/>
+    <w:uiPriority w:val="99"/>
+    <w:semiHidden/>
+    <w:unhideWhenUsed/>
+  </w:style>
+  <w:style w:type="paragraph" w:customStyle="1" w:styleId="F2C03BDC55E5427E9E1C3AFEDFB9C230">
+    <w:name w:val="F2C03BDC55E5427E9E1C3AFEDFB9C230"/>
+    <w:rsid w:val="0067523B"/>
+  </w:style>
+</w:styles>
+</file>
+
+<file path=word/glossary/webSettings.xml><?xml version="1.0" encoding="utf-8"?>
+<w:webSettings xmlns:mc="http://schemas.openxmlformats.org/markup-compatibility/2006" xmlns:r="http://schemas.openxmlformats.org/officeDocument/2006/relationships" xmlns:w="http://schemas.openxmlformats.org/wordprocessingml/2006/main" xmlns:w14="http://schemas.microsoft.com/office/word/2010/wordml" xmlns:w15="http://schemas.microsoft.com/office/word/2012/wordml" mc:Ignorable="w14 w15">
+  <w:optimizeForBrowser/>
+  <w:allowPNG/>
+</w:webSettings>
 </file>
 
 <file path=word/theme/theme1.xml><?xml version="1.0" encoding="utf-8"?>
@@ -4817,4 +7457,16 @@
     </a:ext>
   </a:extLst>
 </a:theme>
+</file>
+
+<file path=customXml/item1.xml><?xml version="1.0" encoding="utf-8"?>
+<b:Sources xmlns:b="http://schemas.openxmlformats.org/officeDocument/2006/bibliography" xmlns="http://schemas.openxmlformats.org/officeDocument/2006/bibliography" SelectedStyle="\IEEE2006OfficeOnline.xsl" StyleName="IEEE" Version="2006"/>
+</file>
+
+<file path=customXml/itemProps1.xml><?xml version="1.0" encoding="utf-8"?>
+<ds:datastoreItem xmlns:ds="http://schemas.openxmlformats.org/officeDocument/2006/customXml" ds:itemID="{E7334719-10C4-4E1F-89BC-67499B868B1C}">
+  <ds:schemaRefs>
+    <ds:schemaRef ds:uri="http://schemas.openxmlformats.org/officeDocument/2006/bibliography"/>
+  </ds:schemaRefs>
+</ds:datastoreItem>
 </file>
</xml_diff>